<commit_message>
updated TA years (CV)
</commit_message>
<xml_diff>
--- a/static/documents/Nick_Tackes.docx
+++ b/static/documents/Nick_Tackes.docx
@@ -23,7 +23,7 @@
         <w:pStyle w:val="Date"/>
       </w:pPr>
       <w:r>
-        <w:t>2020-10-16</w:t>
+        <w:t>2020-10-24</w:t>
       </w:r>
     </w:p>
     <w:p>
@@ -730,128 +730,16 @@
     </w:p>
     <w:p>
       <w:pPr>
-        <w:pStyle w:val="Compact"/>
-        <w:numPr>
-          <w:ilvl w:val="0"/>
-          <w:numId w:val="32"/>
-        </w:numPr>
+        <w:pStyle w:val="FirstParagraph"/>
       </w:pPr>
       <w:r>
-        <w:t>Lead Teaching Fellow (Center for Teaching and Learning, Columbia University, 2020-2021)</w:t>
-      </w:r>
-    </w:p>
-    <w:p>
-      <w:pPr>
-        <w:pStyle w:val="Compact"/>
-        <w:numPr>
-          <w:ilvl w:val="0"/>
-          <w:numId w:val="32"/>
-        </w:numPr>
-      </w:pPr>
-      <w:r>
-        <w:t>Teaching Assistant (Columbia University, 2018-2019)</w:t>
-      </w:r>
-    </w:p>
-    <w:p>
-      <w:pPr>
-        <w:pStyle w:val="Compact"/>
-        <w:numPr>
-          <w:ilvl w:val="1"/>
-          <w:numId w:val="33"/>
-        </w:numPr>
-      </w:pPr>
-      <w:r>
-        <w:t>“Introduction to Judaism” (Beth Berkowitz, Religion)</w:t>
-      </w:r>
-    </w:p>
-    <w:p>
-      <w:pPr>
-        <w:pStyle w:val="Compact"/>
-        <w:numPr>
-          <w:ilvl w:val="1"/>
-          <w:numId w:val="33"/>
-        </w:numPr>
-      </w:pPr>
-      <w:r>
-        <w:t>“Millenium: Apocalypse and Utopia</w:t>
+        <w:t xml:space="preserve">Lead Teaching Fellow (Center for Teaching and Learning, Columbia University, 2020-2021) * Teaching Assistant (Columbia University, 2018-2020) - “Introduction to Judaism” (Beth Berkowitz, Religion) - “Millenium: Apocalypse and </w:t>
       </w:r>
       <w:r>
-        <w:t>” (Elizabeth Castelli, Religion)</w:t>
-      </w:r>
-    </w:p>
-    <w:p>
-      <w:pPr>
-        <w:pStyle w:val="Compact"/>
-        <w:numPr>
-          <w:ilvl w:val="1"/>
-          <w:numId w:val="33"/>
-        </w:numPr>
-      </w:pPr>
-      <w:r>
-        <w:t>“East Asian Buddhism” (Michael Como, Religion)</w:t>
-      </w:r>
-    </w:p>
-    <w:p>
-      <w:pPr>
-        <w:pStyle w:val="Compact"/>
-        <w:numPr>
-          <w:ilvl w:val="1"/>
-          <w:numId w:val="33"/>
-        </w:numPr>
-      </w:pPr>
-      <w:r>
-        <w:t>“Hinduism” (Jack Hawley, Religion)</w:t>
-      </w:r>
-    </w:p>
-    <w:p>
-      <w:pPr>
-        <w:pStyle w:val="Compact"/>
-        <w:numPr>
-          <w:ilvl w:val="0"/>
-          <w:numId w:val="32"/>
-        </w:numPr>
-      </w:pPr>
-      <w:r>
-        <w:t>Research Assistant (Columbia University, 2018)</w:t>
-      </w:r>
-    </w:p>
-    <w:p>
-      <w:pPr>
-        <w:pStyle w:val="Compact"/>
-        <w:numPr>
-          <w:ilvl w:val="1"/>
-          <w:numId w:val="34"/>
-        </w:numPr>
-      </w:pPr>
-      <w:r>
-        <w:t>History of Diagnosing Cognitive Decline (Kavita Sivaramakrishnan, History)</w:t>
-      </w:r>
-    </w:p>
-    <w:p>
-      <w:pPr>
-        <w:pStyle w:val="Compact"/>
-        <w:numPr>
-          <w:ilvl w:val="0"/>
-          <w:numId w:val="32"/>
-        </w:numPr>
-      </w:pPr>
-      <w:r>
-        <w:t>Graduate Mentor (Co</w:t>
+        <w:t>Utopia” (Elizabeth Castelli, Religion) - “East Asian Buddhism” (Michael Como, Religion) - “Hinduism” (Jack Hawley, Religion) * Research Assistant (Columbia University, 2018) - History of Diagnosing Cognitive Decline (Kavita Sivaramakrishnan, History) * Gra</w:t>
       </w:r>
       <w:r>
-        <w:t>lumbia University, 2018)</w:t>
-      </w:r>
-    </w:p>
-    <w:p>
-      <w:pPr>
-        <w:pStyle w:val="Compact"/>
-        <w:numPr>
-          <w:ilvl w:val="1"/>
-          <w:numId w:val="35"/>
-        </w:numPr>
-      </w:pPr>
-      <w:r>
-        <w:t>Laidlaw Scholarship Program</w:t>
+        <w:t>duate Mentor (Columbia University, 2018) - Laidlaw Scholarship Program</w:t>
       </w:r>
     </w:p>
     <w:sectPr>
@@ -927,7 +815,7 @@
       <w:rPr>
         <w:noProof/>
       </w:rPr>
-      <w:t>2020-10-16</w:t>
+      <w:t>2020-10-24</w:t>
     </w:r>
     <w:r>
       <w:fldChar w:fldCharType="end"/>
@@ -1575,18 +1463,6 @@
     <w:abstractNumId w:val="0"/>
   </w:num>
   <w:num w:numId="31">
-    <w:abstractNumId w:val="0"/>
-  </w:num>
-  <w:num w:numId="32">
-    <w:abstractNumId w:val="0"/>
-  </w:num>
-  <w:num w:numId="33">
-    <w:abstractNumId w:val="0"/>
-  </w:num>
-  <w:num w:numId="34">
-    <w:abstractNumId w:val="0"/>
-  </w:num>
-  <w:num w:numId="35">
     <w:abstractNumId w:val="0"/>
   </w:num>
 </w:numbering>

</xml_diff>

<commit_message>
cv - millenium >> millennium
</commit_message>
<xml_diff>
--- a/static/documents/Nick_Tackes.docx
+++ b/static/documents/Nick_Tackes.docx
@@ -23,7 +23,7 @@
         <w:pStyle w:val="Date"/>
       </w:pPr>
       <w:r>
-        <w:t>2020-10-31</w:t>
+        <w:t>2021-01-13</w:t>
       </w:r>
     </w:p>
     <w:p>
@@ -795,7 +795,7 @@
         </w:numPr>
       </w:pPr>
       <w:r>
-        <w:t>“Millenium: Apocalypse and Utopia” (Elizabeth Castelli, Religion)</w:t>
+        <w:t>“Millennium: Apocalypse and Utopia” (Elizabeth Castelli, Religion)</w:t>
       </w:r>
     </w:p>
     <w:p>
@@ -843,10 +843,10 @@
         </w:numPr>
       </w:pPr>
       <w:r>
-        <w:t>History of Diagnosing Cogniti</w:t>
-      </w:r>
-      <w:r>
-        <w:t>ve Decline (Kavita Sivaramakrishnan, History)</w:t>
+        <w:t>History of Diagnosing Cognit</w:t>
+      </w:r>
+      <w:r>
+        <w:t>ive Decline (Kavita Sivaramakrishnan, History)</w:t>
       </w:r>
     </w:p>
     <w:p>
@@ -946,7 +946,7 @@
       <w:rPr>
         <w:noProof/>
       </w:rPr>
-      <w:t>2020-10-31</w:t>
+      <w:t>2021-01-13</w:t>
     </w:r>
     <w:r>
       <w:fldChar w:fldCharType="end"/>

</xml_diff>

<commit_message>
updated languages and diss date
</commit_message>
<xml_diff>
--- a/static/documents/Nick_Tackes.docx
+++ b/static/documents/Nick_Tackes.docx
@@ -1,6 +1,6 @@
 
 <file path=word/document.xml><?xml version="1.0" encoding="utf-8"?>
-<w:document xmlns:wpc="http://schemas.microsoft.com/office/word/2010/wordprocessingCanvas" xmlns:cx="http://schemas.microsoft.com/office/drawing/2014/chartex" xmlns:cx1="http://schemas.microsoft.com/office/drawing/2015/9/8/chartex" xmlns:cx2="http://schemas.microsoft.com/office/drawing/2015/10/21/chartex" xmlns:cx3="http://schemas.microsoft.com/office/drawing/2016/5/9/chartex" xmlns:cx4="http://schemas.microsoft.com/office/drawing/2016/5/10/chartex" xmlns:cx5="http://schemas.microsoft.com/office/drawing/2016/5/11/chartex" xmlns:cx6="http://schemas.microsoft.com/office/drawing/2016/5/12/chartex" xmlns:cx7="http://schemas.microsoft.com/office/drawing/2016/5/13/chartex" xmlns:cx8="http://schemas.microsoft.com/office/drawing/2016/5/14/chartex" xmlns:mc="http://schemas.openxmlformats.org/markup-compatibility/2006" xmlns:aink="http://schemas.microsoft.com/office/drawing/2016/ink" xmlns:am3d="http://schemas.microsoft.com/office/drawing/2017/model3d" xmlns:o="urn:schemas-microsoft-com:office:office" xmlns:r="http://schemas.openxmlformats.org/officeDocument/2006/relationships" xmlns:m="http://schemas.openxmlformats.org/officeDocument/2006/math" xmlns:v="urn:schemas-microsoft-com:vml" xmlns:wp14="http://schemas.microsoft.com/office/word/2010/wordprocessingDrawing" xmlns:wp="http://schemas.openxmlformats.org/drawingml/2006/wordprocessingDrawing" xmlns:w10="urn:schemas-microsoft-com:office:word" xmlns:w="http://schemas.openxmlformats.org/wordprocessingml/2006/main" xmlns:w14="http://schemas.microsoft.com/office/word/2010/wordml" xmlns:w15="http://schemas.microsoft.com/office/word/2012/wordml" xmlns:w16cex="http://schemas.microsoft.com/office/word/2018/wordml/cex" xmlns:w16cid="http://schemas.microsoft.com/office/word/2016/wordml/cid" xmlns:w16="http://schemas.microsoft.com/office/word/2018/wordml" xmlns:w16se="http://schemas.microsoft.com/office/word/2015/wordml/symex" xmlns:wpg="http://schemas.microsoft.com/office/word/2010/wordprocessingGroup" xmlns:wpi="http://schemas.microsoft.com/office/word/2010/wordprocessingInk" xmlns:wne="http://schemas.microsoft.com/office/word/2006/wordml" xmlns:wps="http://schemas.microsoft.com/office/word/2010/wordprocessingShape" mc:Ignorable="w14 w15 w16se w16cid w16 w16cex wp14">
+<w:document xmlns:wpc="http://schemas.microsoft.com/office/word/2010/wordprocessingCanvas" xmlns:cx="http://schemas.microsoft.com/office/drawing/2014/chartex" xmlns:cx1="http://schemas.microsoft.com/office/drawing/2015/9/8/chartex" xmlns:cx2="http://schemas.microsoft.com/office/drawing/2015/10/21/chartex" xmlns:cx3="http://schemas.microsoft.com/office/drawing/2016/5/9/chartex" xmlns:cx4="http://schemas.microsoft.com/office/drawing/2016/5/10/chartex" xmlns:cx5="http://schemas.microsoft.com/office/drawing/2016/5/11/chartex" xmlns:cx6="http://schemas.microsoft.com/office/drawing/2016/5/12/chartex" xmlns:cx7="http://schemas.microsoft.com/office/drawing/2016/5/13/chartex" xmlns:cx8="http://schemas.microsoft.com/office/drawing/2016/5/14/chartex" xmlns:mc="http://schemas.openxmlformats.org/markup-compatibility/2006" xmlns:aink="http://schemas.microsoft.com/office/drawing/2016/ink" xmlns:am3d="http://schemas.microsoft.com/office/drawing/2017/model3d" xmlns:o="urn:schemas-microsoft-com:office:office" xmlns:r="http://schemas.openxmlformats.org/officeDocument/2006/relationships" xmlns:m="http://schemas.openxmlformats.org/officeDocument/2006/math" xmlns:v="urn:schemas-microsoft-com:vml" xmlns:wp14="http://schemas.microsoft.com/office/word/2010/wordprocessingDrawing" xmlns:wp="http://schemas.openxmlformats.org/drawingml/2006/wordprocessingDrawing" xmlns:w10="urn:schemas-microsoft-com:office:word" xmlns:w="http://schemas.openxmlformats.org/wordprocessingml/2006/main" xmlns:w14="http://schemas.microsoft.com/office/word/2010/wordml" xmlns:w15="http://schemas.microsoft.com/office/word/2012/wordml" xmlns:w16cex="http://schemas.microsoft.com/office/word/2018/wordml/cex" xmlns:w16cid="http://schemas.microsoft.com/office/word/2016/wordml/cid" xmlns:w16="http://schemas.microsoft.com/office/word/2018/wordml" xmlns:w16sdtdh="http://schemas.microsoft.com/office/word/2020/wordml/sdtdatahash" xmlns:w16se="http://schemas.microsoft.com/office/word/2015/wordml/symex" xmlns:wpg="http://schemas.microsoft.com/office/word/2010/wordprocessingGroup" xmlns:wpi="http://schemas.microsoft.com/office/word/2010/wordprocessingInk" xmlns:wne="http://schemas.microsoft.com/office/word/2006/wordml" xmlns:wps="http://schemas.microsoft.com/office/word/2010/wordprocessingShape" mc:Ignorable="w14 w15 w16se w16cid w16 w16cex w16sdtdh wp14">
   <w:body>
     <w:p>
       <w:pPr>
@@ -23,7 +23,7 @@
         <w:pStyle w:val="Date"/>
       </w:pPr>
       <w:r>
-        <w:t>2021-03-10</w:t>
+        <w:t>2021-05-11</w:t>
       </w:r>
     </w:p>
     <w:p>
@@ -98,7 +98,7 @@
               <w:jc w:val="right"/>
             </w:pPr>
             <w:r>
-              <w:t>(anticipated) 2023</w:t>
+              <w:t>(anticipated) 2022</w:t>
             </w:r>
           </w:p>
         </w:tc>
@@ -342,8 +342,8 @@
         <w:tblLook w:val="0000" w:firstRow="0" w:lastRow="0" w:firstColumn="0" w:lastColumn="0" w:noHBand="0" w:noVBand="0"/>
       </w:tblPr>
       <w:tblGrid>
+        <w:gridCol w:w="974"/>
         <w:gridCol w:w="782"/>
-        <w:gridCol w:w="2085"/>
       </w:tblGrid>
       <w:tr>
         <w:tc>
@@ -356,20 +356,20 @@
             </w:pPr>
             <w:bookmarkStart w:id="3" w:name="langTable"/>
             <w:r>
+              <w:t>English</w:t>
+            </w:r>
+          </w:p>
+        </w:tc>
+        <w:tc>
+          <w:tcPr>
+            <w:tcW w:w="0" w:type="auto"/>
+          </w:tcPr>
+          <w:p>
+            <w:pPr>
+              <w:pStyle w:val="Compact"/>
+            </w:pPr>
+            <w:r>
               <w:t>Hindi</w:t>
-            </w:r>
-          </w:p>
-        </w:tc>
-        <w:tc>
-          <w:tcPr>
-            <w:tcW w:w="0" w:type="auto"/>
-          </w:tcPr>
-          <w:p>
-            <w:pPr>
-              <w:pStyle w:val="Compact"/>
-            </w:pPr>
-            <w:r>
-              <w:t>Sanskrit (reading)</w:t>
             </w:r>
           </w:p>
         </w:tc>
@@ -886,7 +886,7 @@
 </file>
 
 <file path=word/endnotes.xml><?xml version="1.0" encoding="utf-8"?>
-<w:endnotes xmlns:wpc="http://schemas.microsoft.com/office/word/2010/wordprocessingCanvas" xmlns:cx="http://schemas.microsoft.com/office/drawing/2014/chartex" xmlns:cx1="http://schemas.microsoft.com/office/drawing/2015/9/8/chartex" xmlns:cx2="http://schemas.microsoft.com/office/drawing/2015/10/21/chartex" xmlns:cx3="http://schemas.microsoft.com/office/drawing/2016/5/9/chartex" xmlns:cx4="http://schemas.microsoft.com/office/drawing/2016/5/10/chartex" xmlns:cx5="http://schemas.microsoft.com/office/drawing/2016/5/11/chartex" xmlns:cx6="http://schemas.microsoft.com/office/drawing/2016/5/12/chartex" xmlns:cx7="http://schemas.microsoft.com/office/drawing/2016/5/13/chartex" xmlns:cx8="http://schemas.microsoft.com/office/drawing/2016/5/14/chartex" xmlns:mc="http://schemas.openxmlformats.org/markup-compatibility/2006" xmlns:aink="http://schemas.microsoft.com/office/drawing/2016/ink" xmlns:am3d="http://schemas.microsoft.com/office/drawing/2017/model3d" xmlns:o="urn:schemas-microsoft-com:office:office" xmlns:r="http://schemas.openxmlformats.org/officeDocument/2006/relationships" xmlns:m="http://schemas.openxmlformats.org/officeDocument/2006/math" xmlns:v="urn:schemas-microsoft-com:vml" xmlns:wp14="http://schemas.microsoft.com/office/word/2010/wordprocessingDrawing" xmlns:wp="http://schemas.openxmlformats.org/drawingml/2006/wordprocessingDrawing" xmlns:w10="urn:schemas-microsoft-com:office:word" xmlns:w="http://schemas.openxmlformats.org/wordprocessingml/2006/main" xmlns:w14="http://schemas.microsoft.com/office/word/2010/wordml" xmlns:w15="http://schemas.microsoft.com/office/word/2012/wordml" xmlns:w16cex="http://schemas.microsoft.com/office/word/2018/wordml/cex" xmlns:w16cid="http://schemas.microsoft.com/office/word/2016/wordml/cid" xmlns:w16="http://schemas.microsoft.com/office/word/2018/wordml" xmlns:w16se="http://schemas.microsoft.com/office/word/2015/wordml/symex" xmlns:wpg="http://schemas.microsoft.com/office/word/2010/wordprocessingGroup" xmlns:wpi="http://schemas.microsoft.com/office/word/2010/wordprocessingInk" xmlns:wne="http://schemas.microsoft.com/office/word/2006/wordml" xmlns:wps="http://schemas.microsoft.com/office/word/2010/wordprocessingShape" mc:Ignorable="w14 w15 w16se w16cid w16 w16cex wp14">
+<w:endnotes xmlns:wpc="http://schemas.microsoft.com/office/word/2010/wordprocessingCanvas" xmlns:cx="http://schemas.microsoft.com/office/drawing/2014/chartex" xmlns:cx1="http://schemas.microsoft.com/office/drawing/2015/9/8/chartex" xmlns:cx2="http://schemas.microsoft.com/office/drawing/2015/10/21/chartex" xmlns:cx3="http://schemas.microsoft.com/office/drawing/2016/5/9/chartex" xmlns:cx4="http://schemas.microsoft.com/office/drawing/2016/5/10/chartex" xmlns:cx5="http://schemas.microsoft.com/office/drawing/2016/5/11/chartex" xmlns:cx6="http://schemas.microsoft.com/office/drawing/2016/5/12/chartex" xmlns:cx7="http://schemas.microsoft.com/office/drawing/2016/5/13/chartex" xmlns:cx8="http://schemas.microsoft.com/office/drawing/2016/5/14/chartex" xmlns:mc="http://schemas.openxmlformats.org/markup-compatibility/2006" xmlns:aink="http://schemas.microsoft.com/office/drawing/2016/ink" xmlns:am3d="http://schemas.microsoft.com/office/drawing/2017/model3d" xmlns:o="urn:schemas-microsoft-com:office:office" xmlns:r="http://schemas.openxmlformats.org/officeDocument/2006/relationships" xmlns:m="http://schemas.openxmlformats.org/officeDocument/2006/math" xmlns:v="urn:schemas-microsoft-com:vml" xmlns:wp14="http://schemas.microsoft.com/office/word/2010/wordprocessingDrawing" xmlns:wp="http://schemas.openxmlformats.org/drawingml/2006/wordprocessingDrawing" xmlns:w10="urn:schemas-microsoft-com:office:word" xmlns:w="http://schemas.openxmlformats.org/wordprocessingml/2006/main" xmlns:w14="http://schemas.microsoft.com/office/word/2010/wordml" xmlns:w15="http://schemas.microsoft.com/office/word/2012/wordml" xmlns:w16cex="http://schemas.microsoft.com/office/word/2018/wordml/cex" xmlns:w16cid="http://schemas.microsoft.com/office/word/2016/wordml/cid" xmlns:w16="http://schemas.microsoft.com/office/word/2018/wordml" xmlns:w16sdtdh="http://schemas.microsoft.com/office/word/2020/wordml/sdtdatahash" xmlns:w16se="http://schemas.microsoft.com/office/word/2015/wordml/symex" xmlns:wpg="http://schemas.microsoft.com/office/word/2010/wordprocessingGroup" xmlns:wpi="http://schemas.microsoft.com/office/word/2010/wordprocessingInk" xmlns:wne="http://schemas.microsoft.com/office/word/2006/wordml" xmlns:wps="http://schemas.microsoft.com/office/word/2010/wordprocessingShape" mc:Ignorable="w14 w15 w16se w16cid w16 w16cex w16sdtdh wp14">
   <w:endnote w:type="separator" w:id="-1">
     <w:p>
       <w:pPr>
@@ -911,7 +911,7 @@
 </file>
 
 <file path=word/footnotes.xml><?xml version="1.0" encoding="utf-8"?>
-<w:footnotes xmlns:wpc="http://schemas.microsoft.com/office/word/2010/wordprocessingCanvas" xmlns:cx="http://schemas.microsoft.com/office/drawing/2014/chartex" xmlns:cx1="http://schemas.microsoft.com/office/drawing/2015/9/8/chartex" xmlns:cx2="http://schemas.microsoft.com/office/drawing/2015/10/21/chartex" xmlns:cx3="http://schemas.microsoft.com/office/drawing/2016/5/9/chartex" xmlns:cx4="http://schemas.microsoft.com/office/drawing/2016/5/10/chartex" xmlns:cx5="http://schemas.microsoft.com/office/drawing/2016/5/11/chartex" xmlns:cx6="http://schemas.microsoft.com/office/drawing/2016/5/12/chartex" xmlns:cx7="http://schemas.microsoft.com/office/drawing/2016/5/13/chartex" xmlns:cx8="http://schemas.microsoft.com/office/drawing/2016/5/14/chartex" xmlns:mc="http://schemas.openxmlformats.org/markup-compatibility/2006" xmlns:aink="http://schemas.microsoft.com/office/drawing/2016/ink" xmlns:am3d="http://schemas.microsoft.com/office/drawing/2017/model3d" xmlns:o="urn:schemas-microsoft-com:office:office" xmlns:r="http://schemas.openxmlformats.org/officeDocument/2006/relationships" xmlns:m="http://schemas.openxmlformats.org/officeDocument/2006/math" xmlns:v="urn:schemas-microsoft-com:vml" xmlns:wp14="http://schemas.microsoft.com/office/word/2010/wordprocessingDrawing" xmlns:wp="http://schemas.openxmlformats.org/drawingml/2006/wordprocessingDrawing" xmlns:w10="urn:schemas-microsoft-com:office:word" xmlns:w="http://schemas.openxmlformats.org/wordprocessingml/2006/main" xmlns:w14="http://schemas.microsoft.com/office/word/2010/wordml" xmlns:w15="http://schemas.microsoft.com/office/word/2012/wordml" xmlns:w16cex="http://schemas.microsoft.com/office/word/2018/wordml/cex" xmlns:w16cid="http://schemas.microsoft.com/office/word/2016/wordml/cid" xmlns:w16="http://schemas.microsoft.com/office/word/2018/wordml" xmlns:w16se="http://schemas.microsoft.com/office/word/2015/wordml/symex" xmlns:wpg="http://schemas.microsoft.com/office/word/2010/wordprocessingGroup" xmlns:wpi="http://schemas.microsoft.com/office/word/2010/wordprocessingInk" xmlns:wne="http://schemas.microsoft.com/office/word/2006/wordml" xmlns:wps="http://schemas.microsoft.com/office/word/2010/wordprocessingShape" mc:Ignorable="w14 w15 w16se w16cid w16 w16cex wp14">
+<w:footnotes xmlns:wpc="http://schemas.microsoft.com/office/word/2010/wordprocessingCanvas" xmlns:cx="http://schemas.microsoft.com/office/drawing/2014/chartex" xmlns:cx1="http://schemas.microsoft.com/office/drawing/2015/9/8/chartex" xmlns:cx2="http://schemas.microsoft.com/office/drawing/2015/10/21/chartex" xmlns:cx3="http://schemas.microsoft.com/office/drawing/2016/5/9/chartex" xmlns:cx4="http://schemas.microsoft.com/office/drawing/2016/5/10/chartex" xmlns:cx5="http://schemas.microsoft.com/office/drawing/2016/5/11/chartex" xmlns:cx6="http://schemas.microsoft.com/office/drawing/2016/5/12/chartex" xmlns:cx7="http://schemas.microsoft.com/office/drawing/2016/5/13/chartex" xmlns:cx8="http://schemas.microsoft.com/office/drawing/2016/5/14/chartex" xmlns:mc="http://schemas.openxmlformats.org/markup-compatibility/2006" xmlns:aink="http://schemas.microsoft.com/office/drawing/2016/ink" xmlns:am3d="http://schemas.microsoft.com/office/drawing/2017/model3d" xmlns:o="urn:schemas-microsoft-com:office:office" xmlns:r="http://schemas.openxmlformats.org/officeDocument/2006/relationships" xmlns:m="http://schemas.openxmlformats.org/officeDocument/2006/math" xmlns:v="urn:schemas-microsoft-com:vml" xmlns:wp14="http://schemas.microsoft.com/office/word/2010/wordprocessingDrawing" xmlns:wp="http://schemas.openxmlformats.org/drawingml/2006/wordprocessingDrawing" xmlns:w10="urn:schemas-microsoft-com:office:word" xmlns:w="http://schemas.openxmlformats.org/wordprocessingml/2006/main" xmlns:w14="http://schemas.microsoft.com/office/word/2010/wordml" xmlns:w15="http://schemas.microsoft.com/office/word/2012/wordml" xmlns:w16cex="http://schemas.microsoft.com/office/word/2018/wordml/cex" xmlns:w16cid="http://schemas.microsoft.com/office/word/2016/wordml/cid" xmlns:w16="http://schemas.microsoft.com/office/word/2018/wordml" xmlns:w16sdtdh="http://schemas.microsoft.com/office/word/2020/wordml/sdtdatahash" xmlns:w16se="http://schemas.microsoft.com/office/word/2015/wordml/symex" xmlns:wpg="http://schemas.microsoft.com/office/word/2010/wordprocessingGroup" xmlns:wpi="http://schemas.microsoft.com/office/word/2010/wordprocessingInk" xmlns:wne="http://schemas.microsoft.com/office/word/2006/wordml" xmlns:wps="http://schemas.microsoft.com/office/word/2010/wordprocessingShape" mc:Ignorable="w14 w15 w16se w16cid w16 w16cex w16sdtdh wp14">
   <w:footnote w:type="separator" w:id="-1">
     <w:p>
       <w:r>
@@ -930,7 +930,7 @@
 </file>
 
 <file path=word/header1.xml><?xml version="1.0" encoding="utf-8"?>
-<w:hdr xmlns:wpc="http://schemas.microsoft.com/office/word/2010/wordprocessingCanvas" xmlns:cx="http://schemas.microsoft.com/office/drawing/2014/chartex" xmlns:cx1="http://schemas.microsoft.com/office/drawing/2015/9/8/chartex" xmlns:cx2="http://schemas.microsoft.com/office/drawing/2015/10/21/chartex" xmlns:cx3="http://schemas.microsoft.com/office/drawing/2016/5/9/chartex" xmlns:cx4="http://schemas.microsoft.com/office/drawing/2016/5/10/chartex" xmlns:cx5="http://schemas.microsoft.com/office/drawing/2016/5/11/chartex" xmlns:cx6="http://schemas.microsoft.com/office/drawing/2016/5/12/chartex" xmlns:cx7="http://schemas.microsoft.com/office/drawing/2016/5/13/chartex" xmlns:cx8="http://schemas.microsoft.com/office/drawing/2016/5/14/chartex" xmlns:mc="http://schemas.openxmlformats.org/markup-compatibility/2006" xmlns:aink="http://schemas.microsoft.com/office/drawing/2016/ink" xmlns:am3d="http://schemas.microsoft.com/office/drawing/2017/model3d" xmlns:o="urn:schemas-microsoft-com:office:office" xmlns:r="http://schemas.openxmlformats.org/officeDocument/2006/relationships" xmlns:m="http://schemas.openxmlformats.org/officeDocument/2006/math" xmlns:v="urn:schemas-microsoft-com:vml" xmlns:wp14="http://schemas.microsoft.com/office/word/2010/wordprocessingDrawing" xmlns:wp="http://schemas.openxmlformats.org/drawingml/2006/wordprocessingDrawing" xmlns:w10="urn:schemas-microsoft-com:office:word" xmlns:w="http://schemas.openxmlformats.org/wordprocessingml/2006/main" xmlns:w14="http://schemas.microsoft.com/office/word/2010/wordml" xmlns:w15="http://schemas.microsoft.com/office/word/2012/wordml" xmlns:w16cex="http://schemas.microsoft.com/office/word/2018/wordml/cex" xmlns:w16cid="http://schemas.microsoft.com/office/word/2016/wordml/cid" xmlns:w16="http://schemas.microsoft.com/office/word/2018/wordml" xmlns:w16se="http://schemas.microsoft.com/office/word/2015/wordml/symex" xmlns:wpg="http://schemas.microsoft.com/office/word/2010/wordprocessingGroup" xmlns:wpi="http://schemas.microsoft.com/office/word/2010/wordprocessingInk" xmlns:wne="http://schemas.microsoft.com/office/word/2006/wordml" xmlns:wps="http://schemas.microsoft.com/office/word/2010/wordprocessingShape" mc:Ignorable="w14 w15 w16se w16cid w16 w16cex wp14">
+<w:hdr xmlns:wpc="http://schemas.microsoft.com/office/word/2010/wordprocessingCanvas" xmlns:cx="http://schemas.microsoft.com/office/drawing/2014/chartex" xmlns:cx1="http://schemas.microsoft.com/office/drawing/2015/9/8/chartex" xmlns:cx2="http://schemas.microsoft.com/office/drawing/2015/10/21/chartex" xmlns:cx3="http://schemas.microsoft.com/office/drawing/2016/5/9/chartex" xmlns:cx4="http://schemas.microsoft.com/office/drawing/2016/5/10/chartex" xmlns:cx5="http://schemas.microsoft.com/office/drawing/2016/5/11/chartex" xmlns:cx6="http://schemas.microsoft.com/office/drawing/2016/5/12/chartex" xmlns:cx7="http://schemas.microsoft.com/office/drawing/2016/5/13/chartex" xmlns:cx8="http://schemas.microsoft.com/office/drawing/2016/5/14/chartex" xmlns:mc="http://schemas.openxmlformats.org/markup-compatibility/2006" xmlns:aink="http://schemas.microsoft.com/office/drawing/2016/ink" xmlns:am3d="http://schemas.microsoft.com/office/drawing/2017/model3d" xmlns:o="urn:schemas-microsoft-com:office:office" xmlns:r="http://schemas.openxmlformats.org/officeDocument/2006/relationships" xmlns:m="http://schemas.openxmlformats.org/officeDocument/2006/math" xmlns:v="urn:schemas-microsoft-com:vml" xmlns:wp14="http://schemas.microsoft.com/office/word/2010/wordprocessingDrawing" xmlns:wp="http://schemas.openxmlformats.org/drawingml/2006/wordprocessingDrawing" xmlns:w10="urn:schemas-microsoft-com:office:word" xmlns:w="http://schemas.openxmlformats.org/wordprocessingml/2006/main" xmlns:w14="http://schemas.microsoft.com/office/word/2010/wordml" xmlns:w15="http://schemas.microsoft.com/office/word/2012/wordml" xmlns:w16cex="http://schemas.microsoft.com/office/word/2018/wordml/cex" xmlns:w16cid="http://schemas.microsoft.com/office/word/2016/wordml/cid" xmlns:w16="http://schemas.microsoft.com/office/word/2018/wordml" xmlns:w16sdtdh="http://schemas.microsoft.com/office/word/2020/wordml/sdtdatahash" xmlns:w16se="http://schemas.microsoft.com/office/word/2015/wordml/symex" xmlns:wpg="http://schemas.microsoft.com/office/word/2010/wordprocessingGroup" xmlns:wpi="http://schemas.microsoft.com/office/word/2010/wordprocessingInk" xmlns:wne="http://schemas.microsoft.com/office/word/2006/wordml" xmlns:wps="http://schemas.microsoft.com/office/word/2010/wordprocessingShape" mc:Ignorable="w14 w15 w16se w16cid w16 w16cex w16sdtdh wp14">
   <w:p>
     <w:pPr>
       <w:pStyle w:val="Header"/>
@@ -948,7 +948,7 @@
       <w:rPr>
         <w:noProof/>
       </w:rPr>
-      <w:t>2021-03-10</w:t>
+      <w:t>2021-05-11</w:t>
     </w:r>
     <w:r>
       <w:fldChar w:fldCharType="end"/>
@@ -1007,7 +1007,7 @@
 </file>
 
 <file path=word/numbering.xml><?xml version="1.0" encoding="utf-8"?>
-<w:numbering xmlns:wpc="http://schemas.microsoft.com/office/word/2010/wordprocessingCanvas" xmlns:cx="http://schemas.microsoft.com/office/drawing/2014/chartex" xmlns:cx1="http://schemas.microsoft.com/office/drawing/2015/9/8/chartex" xmlns:cx2="http://schemas.microsoft.com/office/drawing/2015/10/21/chartex" xmlns:cx3="http://schemas.microsoft.com/office/drawing/2016/5/9/chartex" xmlns:cx4="http://schemas.microsoft.com/office/drawing/2016/5/10/chartex" xmlns:cx5="http://schemas.microsoft.com/office/drawing/2016/5/11/chartex" xmlns:cx6="http://schemas.microsoft.com/office/drawing/2016/5/12/chartex" xmlns:cx7="http://schemas.microsoft.com/office/drawing/2016/5/13/chartex" xmlns:cx8="http://schemas.microsoft.com/office/drawing/2016/5/14/chartex" xmlns:mc="http://schemas.openxmlformats.org/markup-compatibility/2006" xmlns:aink="http://schemas.microsoft.com/office/drawing/2016/ink" xmlns:am3d="http://schemas.microsoft.com/office/drawing/2017/model3d" xmlns:o="urn:schemas-microsoft-com:office:office" xmlns:r="http://schemas.openxmlformats.org/officeDocument/2006/relationships" xmlns:m="http://schemas.openxmlformats.org/officeDocument/2006/math" xmlns:v="urn:schemas-microsoft-com:vml" xmlns:wp14="http://schemas.microsoft.com/office/word/2010/wordprocessingDrawing" xmlns:wp="http://schemas.openxmlformats.org/drawingml/2006/wordprocessingDrawing" xmlns:w10="urn:schemas-microsoft-com:office:word" xmlns:w="http://schemas.openxmlformats.org/wordprocessingml/2006/main" xmlns:w14="http://schemas.microsoft.com/office/word/2010/wordml" xmlns:w15="http://schemas.microsoft.com/office/word/2012/wordml" xmlns:w16cex="http://schemas.microsoft.com/office/word/2018/wordml/cex" xmlns:w16cid="http://schemas.microsoft.com/office/word/2016/wordml/cid" xmlns:w16="http://schemas.microsoft.com/office/word/2018/wordml" xmlns:w16se="http://schemas.microsoft.com/office/word/2015/wordml/symex" xmlns:wpg="http://schemas.microsoft.com/office/word/2010/wordprocessingGroup" xmlns:wpi="http://schemas.microsoft.com/office/word/2010/wordprocessingInk" xmlns:wne="http://schemas.microsoft.com/office/word/2006/wordml" xmlns:wps="http://schemas.microsoft.com/office/word/2010/wordprocessingShape" mc:Ignorable="w14 w15 w16se w16cid w16 w16cex wp14">
+<w:numbering xmlns:wpc="http://schemas.microsoft.com/office/word/2010/wordprocessingCanvas" xmlns:cx="http://schemas.microsoft.com/office/drawing/2014/chartex" xmlns:cx1="http://schemas.microsoft.com/office/drawing/2015/9/8/chartex" xmlns:cx2="http://schemas.microsoft.com/office/drawing/2015/10/21/chartex" xmlns:cx3="http://schemas.microsoft.com/office/drawing/2016/5/9/chartex" xmlns:cx4="http://schemas.microsoft.com/office/drawing/2016/5/10/chartex" xmlns:cx5="http://schemas.microsoft.com/office/drawing/2016/5/11/chartex" xmlns:cx6="http://schemas.microsoft.com/office/drawing/2016/5/12/chartex" xmlns:cx7="http://schemas.microsoft.com/office/drawing/2016/5/13/chartex" xmlns:cx8="http://schemas.microsoft.com/office/drawing/2016/5/14/chartex" xmlns:mc="http://schemas.openxmlformats.org/markup-compatibility/2006" xmlns:aink="http://schemas.microsoft.com/office/drawing/2016/ink" xmlns:am3d="http://schemas.microsoft.com/office/drawing/2017/model3d" xmlns:o="urn:schemas-microsoft-com:office:office" xmlns:r="http://schemas.openxmlformats.org/officeDocument/2006/relationships" xmlns:m="http://schemas.openxmlformats.org/officeDocument/2006/math" xmlns:v="urn:schemas-microsoft-com:vml" xmlns:wp14="http://schemas.microsoft.com/office/word/2010/wordprocessingDrawing" xmlns:wp="http://schemas.openxmlformats.org/drawingml/2006/wordprocessingDrawing" xmlns:w10="urn:schemas-microsoft-com:office:word" xmlns:w="http://schemas.openxmlformats.org/wordprocessingml/2006/main" xmlns:w14="http://schemas.microsoft.com/office/word/2010/wordml" xmlns:w15="http://schemas.microsoft.com/office/word/2012/wordml" xmlns:w16cex="http://schemas.microsoft.com/office/word/2018/wordml/cex" xmlns:w16cid="http://schemas.microsoft.com/office/word/2016/wordml/cid" xmlns:w16="http://schemas.microsoft.com/office/word/2018/wordml" xmlns:w16sdtdh="http://schemas.microsoft.com/office/word/2020/wordml/sdtdatahash" xmlns:w16se="http://schemas.microsoft.com/office/word/2015/wordml/symex" xmlns:wpg="http://schemas.microsoft.com/office/word/2010/wordprocessingGroup" xmlns:wpi="http://schemas.microsoft.com/office/word/2010/wordprocessingInk" xmlns:wne="http://schemas.microsoft.com/office/word/2006/wordml" xmlns:wps="http://schemas.microsoft.com/office/word/2010/wordprocessingShape" mc:Ignorable="w14 w15 w16se w16cid w16 w16cex w16sdtdh wp14">
   <w:abstractNum w:abstractNumId="0" w15:restartNumberingAfterBreak="0">
     <w:nsid w:val="EA454B4C"/>
     <w:multiLevelType w:val="multilevel"/>
@@ -1614,7 +1614,7 @@
 </file>
 
 <file path=word/styles.xml><?xml version="1.0" encoding="utf-8"?>
-<w:styles xmlns:mc="http://schemas.openxmlformats.org/markup-compatibility/2006" xmlns:r="http://schemas.openxmlformats.org/officeDocument/2006/relationships" xmlns:w="http://schemas.openxmlformats.org/wordprocessingml/2006/main" xmlns:w14="http://schemas.microsoft.com/office/word/2010/wordml" xmlns:w15="http://schemas.microsoft.com/office/word/2012/wordml" xmlns:w16cex="http://schemas.microsoft.com/office/word/2018/wordml/cex" xmlns:w16cid="http://schemas.microsoft.com/office/word/2016/wordml/cid" xmlns:w16="http://schemas.microsoft.com/office/word/2018/wordml" xmlns:w16se="http://schemas.microsoft.com/office/word/2015/wordml/symex" mc:Ignorable="w14 w15 w16se w16cid w16 w16cex">
+<w:styles xmlns:mc="http://schemas.openxmlformats.org/markup-compatibility/2006" xmlns:r="http://schemas.openxmlformats.org/officeDocument/2006/relationships" xmlns:w="http://schemas.openxmlformats.org/wordprocessingml/2006/main" xmlns:w14="http://schemas.microsoft.com/office/word/2010/wordml" xmlns:w15="http://schemas.microsoft.com/office/word/2012/wordml" xmlns:w16cex="http://schemas.microsoft.com/office/word/2018/wordml/cex" xmlns:w16cid="http://schemas.microsoft.com/office/word/2016/wordml/cid" xmlns:w16="http://schemas.microsoft.com/office/word/2018/wordml" xmlns:w16sdtdh="http://schemas.microsoft.com/office/word/2020/wordml/sdtdatahash" xmlns:w16se="http://schemas.microsoft.com/office/word/2015/wordml/symex" mc:Ignorable="w14 w15 w16se w16cid w16 w16cex w16sdtdh">
   <w:docDefaults>
     <w:rPrDefault>
       <w:rPr>

</xml_diff>

<commit_message>
updated about and diss project
</commit_message>
<xml_diff>
--- a/static/documents/Nick_Tackes.docx
+++ b/static/documents/Nick_Tackes.docx
@@ -23,7 +23,7 @@
         <w:pStyle w:val="Date"/>
       </w:pPr>
       <w:r>
-        <w:t>2021-05-11</w:t>
+        <w:t>2021-06-09</w:t>
       </w:r>
     </w:p>
     <w:p>
@@ -733,12 +733,43 @@
           <w:numId w:val="30"/>
         </w:numPr>
       </w:pPr>
+      <w:r>
+        <w:t>“</w:t>
+      </w:r>
+      <w:r>
+        <w:t xml:space="preserve">COVID-19 First Responders: The Gayatri Pariwar and the Immune Ritual Body.” </w:t>
+      </w:r>
+      <w:r>
+        <w:rPr>
+          <w:i/>
+          <w:iCs/>
+        </w:rPr>
+        <w:t>Journal of the American Academy of Religion,</w:t>
+      </w:r>
+      <w:r>
+        <w:t xml:space="preserve"> (forthcoming).</w:t>
+      </w:r>
+    </w:p>
+    <w:p>
+      <w:pPr>
+        <w:pStyle w:val="Compact"/>
+        <w:numPr>
+          <w:ilvl w:val="0"/>
+          <w:numId w:val="30"/>
+        </w:numPr>
+      </w:pPr>
       <w:hyperlink r:id="rId7">
         <w:r>
           <w:rPr>
             <w:rStyle w:val="Hyperlink"/>
           </w:rPr>
-          <w:t xml:space="preserve">“Metabolic Living: Food, Fat, and the Absorption of Illness in India by Harris Solomon (Review).” </w:t>
+          <w:t>“Metabolic Living: Food, Fat, and the Absorption of Ill</w:t>
+        </w:r>
+        <w:r>
+          <w:rPr>
+            <w:rStyle w:val="Hyperlink"/>
+          </w:rPr>
+          <w:t xml:space="preserve">ness in India by Harris Solomon (Review).” </w:t>
         </w:r>
         <w:r>
           <w:rPr>
@@ -775,10 +806,7 @@
         </w:numPr>
       </w:pPr>
       <w:r>
-        <w:t>American Academy of Reli</w:t>
-      </w:r>
-      <w:r>
-        <w:t>gion (AAR)</w:t>
+        <w:t>American Academy of Religion (AAR)</w:t>
       </w:r>
     </w:p>
     <w:p>
@@ -812,7 +840,10 @@
         </w:numPr>
       </w:pPr>
       <w:r>
-        <w:t>Lead Teaching Fellow (Center for Teaching and Learning, Columbia University, 2020-2021)</w:t>
+        <w:t>Lead Teaching Fellow (Center for Teaching and L</w:t>
+      </w:r>
+      <w:r>
+        <w:t>earning, Columbia University, 2020-2021)</w:t>
       </w:r>
     </w:p>
     <w:p>
@@ -836,10 +867,7 @@
         </w:numPr>
       </w:pPr>
       <w:r>
-        <w:t>“Introduction to Judaism” (Beth Berkowitz, Re</w:t>
-      </w:r>
-      <w:r>
-        <w:t>ligion)</w:t>
+        <w:t>“Introduction to Judaism” (Beth Berkowitz, Religion)</w:t>
       </w:r>
     </w:p>
     <w:p>
@@ -863,7 +891,10 @@
         </w:numPr>
       </w:pPr>
       <w:r>
-        <w:t>“East Asian Buddhism” (Michael Como, Religion)</w:t>
+        <w:t>“East Asian Buddhism” (Michael Como, Religi</w:t>
+      </w:r>
+      <w:r>
+        <w:t>on)</w:t>
       </w:r>
     </w:p>
     <w:p>
@@ -899,10 +930,7 @@
         </w:numPr>
       </w:pPr>
       <w:r>
-        <w:t>History of Diagnosing Cognitive Decline (Kavita Siva</w:t>
-      </w:r>
-      <w:r>
-        <w:t>ramakrishnan, History)</w:t>
+        <w:t>History of Diagnosing Cognitive Decline (Kavita Sivaramakrishnan, History)</w:t>
       </w:r>
     </w:p>
     <w:p>
@@ -1003,7 +1031,7 @@
       <w:rPr>
         <w:noProof/>
       </w:rPr>
-      <w:t>2021-05-11</w:t>
+      <w:t>2021-06-09</w:t>
     </w:r>
     <w:r>
       <w:fldChar w:fldCharType="end"/>

</xml_diff>

<commit_message>
publications and diss fellowship
</commit_message>
<xml_diff>
--- a/static/documents/Nick_Tackes.docx
+++ b/static/documents/Nick_Tackes.docx
@@ -23,7 +23,7 @@
         <w:pStyle w:val="Date"/>
       </w:pPr>
       <w:r>
-        <w:t>2021-06-09</w:t>
+        <w:t>2021-06-29</w:t>
       </w:r>
     </w:p>
     <w:p>
@@ -455,6 +455,34 @@
               <w:pStyle w:val="Compact"/>
             </w:pPr>
             <w:r>
+              <w:t>2021</w:t>
+            </w:r>
+          </w:p>
+        </w:tc>
+        <w:tc>
+          <w:tcPr>
+            <w:tcW w:w="0" w:type="auto"/>
+          </w:tcPr>
+          <w:p>
+            <w:pPr>
+              <w:pStyle w:val="Compact"/>
+            </w:pPr>
+            <w:r>
+              <w:t>Columbia University IRCPL Dissertation Fellowship</w:t>
+            </w:r>
+          </w:p>
+        </w:tc>
+      </w:tr>
+      <w:tr>
+        <w:tc>
+          <w:tcPr>
+            <w:tcW w:w="0" w:type="auto"/>
+          </w:tcPr>
+          <w:p>
+            <w:pPr>
+              <w:pStyle w:val="Compact"/>
+            </w:pPr>
+            <w:r>
               <w:t>2018</w:t>
             </w:r>
           </w:p>
@@ -504,7 +532,10 @@
             </w:r>
             <w:r>
               <w:br/>
-              <w:t>Summer FLAS Fellowship (Hindi): Jaipur, India</w:t>
+              <w:t>Summer FLAS Fellowship (Hindi): Jai</w:t>
+            </w:r>
+            <w:r>
+              <w:t>pur, India</w:t>
             </w:r>
           </w:p>
         </w:tc>
@@ -532,10 +563,7 @@
               <w:pStyle w:val="Compact"/>
             </w:pPr>
             <w:r>
-              <w:t>Summer FLAS Fellowship (Hindi): Jaipur,</w:t>
-            </w:r>
-            <w:r>
-              <w:t xml:space="preserve"> India</w:t>
+              <w:t>Summer FLAS Fellowship (Hindi): Jaipur, India</w:t>
             </w:r>
           </w:p>
         </w:tc>
@@ -644,10 +672,10 @@
         </w:numPr>
       </w:pPr>
       <w:r>
-        <w:t>“Om Shanti Emojis: Three Facets of Digital Hinduism,” Anthropology of Rel</w:t>
-      </w:r>
-      <w:r>
-        <w:t>igion Unit and Religion, Media, and Culture Unit, American Academy of Religion, Online, December 5, 2020.</w:t>
+        <w:t>“Om Shanti Emojis</w:t>
+      </w:r>
+      <w:r>
+        <w:t>: Three Facets of Digital Hinduism,” Anthropology of Religion Unit and Religion, Media, and Culture Unit, American Academy of Religion, Online, December 5, 2020.</w:t>
       </w:r>
     </w:p>
     <w:p>
@@ -659,10 +687,11 @@
         </w:numPr>
       </w:pPr>
       <w:r>
-        <w:t>“Energy and Vibrations: The Logic of Transformation in the Gayatri Pariwar and the Brahma Kumaris,” Public Health Workshop, Jalaharwal Nehru Universit</w:t>
-      </w:r>
-      <w:r>
-        <w:t>y, New Delhi, March 12, 2020.</w:t>
+        <w:lastRenderedPageBreak/>
+        <w:t>“Energy and Vibrations: The Logic of Transformation in the Gayatri Pariwar and the Brahma Kuma</w:t>
+      </w:r>
+      <w:r>
+        <w:t>ris,” Public Health Workshop, Jalaharwal Nehru University, New Delhi, March 12, 2020.</w:t>
       </w:r>
     </w:p>
     <w:p>
@@ -674,8 +703,10 @@
         </w:numPr>
       </w:pPr>
       <w:r>
-        <w:lastRenderedPageBreak/>
-        <w:t>“Zooming in on Mozoomdar: A Microhistory of Brahmo Belief,” Religion in South Asia Section, American Academy of Religion, Denver, November 18, 2018.</w:t>
+        <w:t xml:space="preserve">“Zooming in on Mozoomdar: A Microhistory of Brahmo Belief,” </w:t>
+      </w:r>
+      <w:r>
+        <w:t>Religion in South Asia Section, American Academy of Religion, Denver, November 18, 2018.</w:t>
       </w:r>
     </w:p>
     <w:p>
@@ -687,10 +718,7 @@
         </w:numPr>
       </w:pPr>
       <w:r>
-        <w:t>Chair/Discussant, “Yoga and Politics: South Asia and Beyond,” Madison South A</w:t>
-      </w:r>
-      <w:r>
-        <w:t>sia Conference, October 12, 2018.</w:t>
+        <w:t>Chair/Discussant, “Yoga and Politics: South Asia and Beyond,” Madison South Asia Conference, October 12, 2018.</w:t>
       </w:r>
     </w:p>
     <w:p>
@@ -702,7 +730,10 @@
         </w:numPr>
       </w:pPr>
       <w:r>
-        <w:t xml:space="preserve">“The Creation of a Mahatma: Creative License in Ratnadeep Pictures’ </w:t>
+        <w:t>“</w:t>
+      </w:r>
+      <w:r>
+        <w:t xml:space="preserve">The Creation of a Mahatma: Creative License in Ratnadeep Pictures’ </w:t>
       </w:r>
       <w:r>
         <w:rPr>
@@ -734,17 +765,21 @@
         </w:numPr>
       </w:pPr>
       <w:r>
-        <w:t>“</w:t>
-      </w:r>
-      <w:r>
-        <w:t xml:space="preserve">COVID-19 First Responders: The Gayatri Pariwar and the Immune Ritual Body.” </w:t>
+        <w:t xml:space="preserve">“COVID-19 First Responders: The Gayatri Pariwar and the Immune Ritual Body.” </w:t>
       </w:r>
       <w:r>
         <w:rPr>
           <w:i/>
           <w:iCs/>
         </w:rPr>
-        <w:t>Journal of the American Academy of Religion,</w:t>
+        <w:t xml:space="preserve">Journal of the American Academy </w:t>
+      </w:r>
+      <w:r>
+        <w:rPr>
+          <w:i/>
+          <w:iCs/>
+        </w:rPr>
+        <w:t>of Religion,</w:t>
       </w:r>
       <w:r>
         <w:t xml:space="preserve"> (forthcoming).</w:t>
@@ -763,13 +798,7 @@
           <w:rPr>
             <w:rStyle w:val="Hyperlink"/>
           </w:rPr>
-          <w:t>“Metabolic Living: Food, Fat, and the Absorption of Ill</w:t>
-        </w:r>
-        <w:r>
-          <w:rPr>
-            <w:rStyle w:val="Hyperlink"/>
-          </w:rPr>
-          <w:t xml:space="preserve">ness in India by Harris Solomon (Review).” </w:t>
+          <w:t xml:space="preserve">“Metabolic Living: Food, Fat, and the Absorption of Illness in India by Harris Solomon (Review).” </w:t>
         </w:r>
         <w:r>
           <w:rPr>
@@ -794,7 +823,10 @@
       <w:bookmarkStart w:id="8" w:name="professional-memberships"/>
       <w:bookmarkEnd w:id="7"/>
       <w:r>
-        <w:t>Professional Memberships</w:t>
+        <w:t>Professional Member</w:t>
+      </w:r>
+      <w:r>
+        <w:t>ships</w:t>
       </w:r>
     </w:p>
     <w:p>
@@ -840,10 +872,7 @@
         </w:numPr>
       </w:pPr>
       <w:r>
-        <w:t>Lead Teaching Fellow (Center for Teaching and L</w:t>
-      </w:r>
-      <w:r>
-        <w:t>earning, Columbia University, 2020-2021)</w:t>
+        <w:t>Lead Teaching Fellow (Center for Teaching and Learning, Columbia University, 2020-2021)</w:t>
       </w:r>
     </w:p>
     <w:p>
@@ -867,7 +896,10 @@
         </w:numPr>
       </w:pPr>
       <w:r>
-        <w:t>“Introduction to Judaism” (Beth Berkowitz, Religion)</w:t>
+        <w:t>“Introduction t</w:t>
+      </w:r>
+      <w:r>
+        <w:t>o Judaism” (Beth Berkowitz, Religion)</w:t>
       </w:r>
     </w:p>
     <w:p>
@@ -891,10 +923,7 @@
         </w:numPr>
       </w:pPr>
       <w:r>
-        <w:t>“East Asian Buddhism” (Michael Como, Religi</w:t>
-      </w:r>
-      <w:r>
-        <w:t>on)</w:t>
+        <w:t>“East Asian Buddhism” (Michael Como, Religion)</w:t>
       </w:r>
     </w:p>
     <w:p>
@@ -930,7 +959,10 @@
         </w:numPr>
       </w:pPr>
       <w:r>
-        <w:t>History of Diagnosing Cognitive Decline (Kavita Sivaramakrishnan, History)</w:t>
+        <w:t xml:space="preserve">History of Diagnosing </w:t>
+      </w:r>
+      <w:r>
+        <w:t>Cognitive Decline (Kavita Sivaramakrishnan, History)</w:t>
       </w:r>
     </w:p>
     <w:p>
@@ -1031,7 +1063,7 @@
       <w:rPr>
         <w:noProof/>
       </w:rPr>
-      <w:t>2021-06-09</w:t>
+      <w:t>2021-06-29</w:t>
     </w:r>
     <w:r>
       <w:fldChar w:fldCharType="end"/>

</xml_diff>

<commit_message>
updated cv in html and pdf
</commit_message>
<xml_diff>
--- a/static/documents/Nick_Tackes.docx
+++ b/static/documents/Nick_Tackes.docx
@@ -23,261 +23,7 @@
         <w:pStyle w:val="Date"/>
       </w:pPr>
       <w:r>
-        <w:t>2021-06-29</w:t>
-      </w:r>
-    </w:p>
-    <w:p>
-      <w:pPr>
-        <w:pStyle w:val="Heading2"/>
-      </w:pPr>
-      <w:bookmarkStart w:id="0" w:name="education"/>
-      <w:r>
-        <w:t>Education</w:t>
-      </w:r>
-    </w:p>
-    <w:tbl>
-      <w:tblPr>
-        <w:tblStyle w:val="Table"/>
-        <w:tblW w:w="0" w:type="pct"/>
-        <w:tblLook w:val="0000" w:firstRow="0" w:lastRow="0" w:firstColumn="0" w:lastColumn="0" w:noHBand="0" w:noVBand="0"/>
-      </w:tblPr>
-      <w:tblGrid>
-        <w:gridCol w:w="813"/>
-        <w:gridCol w:w="2378"/>
-        <w:gridCol w:w="2310"/>
-        <w:gridCol w:w="2138"/>
-      </w:tblGrid>
-      <w:tr>
-        <w:tc>
-          <w:tcPr>
-            <w:tcW w:w="0" w:type="auto"/>
-          </w:tcPr>
-          <w:p>
-            <w:pPr>
-              <w:pStyle w:val="Compact"/>
-            </w:pPr>
-            <w:bookmarkStart w:id="1" w:name="edTable"/>
-            <w:r>
-              <w:t>PhD</w:t>
-            </w:r>
-          </w:p>
-        </w:tc>
-        <w:tc>
-          <w:tcPr>
-            <w:tcW w:w="0" w:type="auto"/>
-          </w:tcPr>
-          <w:p>
-            <w:pPr>
-              <w:pStyle w:val="Compact"/>
-            </w:pPr>
-            <w:r>
-              <w:t>Religion</w:t>
-            </w:r>
-          </w:p>
-        </w:tc>
-        <w:tc>
-          <w:tcPr>
-            <w:tcW w:w="0" w:type="auto"/>
-          </w:tcPr>
-          <w:p>
-            <w:pPr>
-              <w:pStyle w:val="Compact"/>
-            </w:pPr>
-            <w:r>
-              <w:t>Columbia University</w:t>
-            </w:r>
-          </w:p>
-        </w:tc>
-        <w:tc>
-          <w:tcPr>
-            <w:tcW w:w="0" w:type="auto"/>
-          </w:tcPr>
-          <w:p>
-            <w:pPr>
-              <w:pStyle w:val="Compact"/>
-              <w:jc w:val="right"/>
-            </w:pPr>
-            <w:r>
-              <w:t>(anticipated) 2022</w:t>
-            </w:r>
-          </w:p>
-        </w:tc>
-      </w:tr>
-      <w:tr>
-        <w:tc>
-          <w:tcPr>
-            <w:tcW w:w="0" w:type="auto"/>
-          </w:tcPr>
-          <w:p>
-            <w:pPr>
-              <w:pStyle w:val="Compact"/>
-            </w:pPr>
-            <w:r>
-              <w:t>MPhil</w:t>
-            </w:r>
-          </w:p>
-        </w:tc>
-        <w:tc>
-          <w:tcPr>
-            <w:tcW w:w="0" w:type="auto"/>
-          </w:tcPr>
-          <w:p>
-            <w:pPr>
-              <w:pStyle w:val="Compact"/>
-            </w:pPr>
-            <w:r>
-              <w:t>Religion</w:t>
-            </w:r>
-          </w:p>
-        </w:tc>
-        <w:tc>
-          <w:tcPr>
-            <w:tcW w:w="0" w:type="auto"/>
-          </w:tcPr>
-          <w:p>
-            <w:pPr>
-              <w:pStyle w:val="Compact"/>
-            </w:pPr>
-            <w:r>
-              <w:t>Columbia University</w:t>
-            </w:r>
-          </w:p>
-        </w:tc>
-        <w:tc>
-          <w:tcPr>
-            <w:tcW w:w="0" w:type="auto"/>
-          </w:tcPr>
-          <w:p>
-            <w:pPr>
-              <w:pStyle w:val="Compact"/>
-              <w:jc w:val="right"/>
-            </w:pPr>
-            <w:r>
-              <w:t>2019</w:t>
-            </w:r>
-          </w:p>
-        </w:tc>
-      </w:tr>
-      <w:tr>
-        <w:tc>
-          <w:tcPr>
-            <w:tcW w:w="0" w:type="auto"/>
-          </w:tcPr>
-          <w:p>
-            <w:pPr>
-              <w:pStyle w:val="Compact"/>
-            </w:pPr>
-            <w:r>
-              <w:t>MA</w:t>
-            </w:r>
-          </w:p>
-        </w:tc>
-        <w:tc>
-          <w:tcPr>
-            <w:tcW w:w="0" w:type="auto"/>
-          </w:tcPr>
-          <w:p>
-            <w:pPr>
-              <w:pStyle w:val="Compact"/>
-            </w:pPr>
-            <w:r>
-              <w:t>Religion</w:t>
-            </w:r>
-          </w:p>
-        </w:tc>
-        <w:tc>
-          <w:tcPr>
-            <w:tcW w:w="0" w:type="auto"/>
-          </w:tcPr>
-          <w:p>
-            <w:pPr>
-              <w:pStyle w:val="Compact"/>
-            </w:pPr>
-            <w:r>
-              <w:t>Columbia University</w:t>
-            </w:r>
-          </w:p>
-        </w:tc>
-        <w:tc>
-          <w:tcPr>
-            <w:tcW w:w="0" w:type="auto"/>
-          </w:tcPr>
-          <w:p>
-            <w:pPr>
-              <w:pStyle w:val="Compact"/>
-              <w:jc w:val="right"/>
-            </w:pPr>
-            <w:r>
-              <w:t>2016</w:t>
-            </w:r>
-          </w:p>
-        </w:tc>
-      </w:tr>
-      <w:tr>
-        <w:tc>
-          <w:tcPr>
-            <w:tcW w:w="0" w:type="auto"/>
-          </w:tcPr>
-          <w:p>
-            <w:pPr>
-              <w:pStyle w:val="Compact"/>
-            </w:pPr>
-            <w:r>
-              <w:t>BA</w:t>
-            </w:r>
-          </w:p>
-        </w:tc>
-        <w:tc>
-          <w:tcPr>
-            <w:tcW w:w="0" w:type="auto"/>
-          </w:tcPr>
-          <w:p>
-            <w:pPr>
-              <w:pStyle w:val="Compact"/>
-            </w:pPr>
-            <w:r>
-              <w:t>Religion,  Great Ideas</w:t>
-            </w:r>
-          </w:p>
-        </w:tc>
-        <w:tc>
-          <w:tcPr>
-            <w:tcW w:w="0" w:type="auto"/>
-          </w:tcPr>
-          <w:p>
-            <w:pPr>
-              <w:pStyle w:val="Compact"/>
-            </w:pPr>
-            <w:r>
-              <w:t>Carthage College</w:t>
-            </w:r>
-          </w:p>
-        </w:tc>
-        <w:tc>
-          <w:tcPr>
-            <w:tcW w:w="0" w:type="auto"/>
-          </w:tcPr>
-          <w:p>
-            <w:pPr>
-              <w:pStyle w:val="Compact"/>
-              <w:jc w:val="right"/>
-            </w:pPr>
-            <w:r>
-              <w:t>2013</w:t>
-            </w:r>
-          </w:p>
-        </w:tc>
-      </w:tr>
-    </w:tbl>
-    <w:p>
-      <w:pPr>
-        <w:pStyle w:val="Heading2"/>
-      </w:pPr>
-      <w:bookmarkStart w:id="2" w:name="certificates"/>
-      <w:bookmarkEnd w:id="1"/>
-      <w:bookmarkEnd w:id="0"/>
-      <w:r>
-        <w:t>Certificates</w:t>
+        <w:t>August 6, 2021</w:t>
       </w:r>
     </w:p>
     <w:tbl>
@@ -287,9 +33,8 @@
         <w:tblLook w:val="0000" w:firstRow="0" w:lastRow="0" w:firstColumn="0" w:lastColumn="0" w:noHBand="0" w:noVBand="0"/>
       </w:tblPr>
       <w:tblGrid>
-        <w:gridCol w:w="748"/>
-        <w:gridCol w:w="6596"/>
-        <w:gridCol w:w="2232"/>
+        <w:gridCol w:w="6530"/>
+        <w:gridCol w:w="3046"/>
       </w:tblGrid>
       <w:tr>
         <w:tc>
@@ -300,34 +45,23 @@
             <w:pPr>
               <w:pStyle w:val="Compact"/>
             </w:pPr>
-            <w:r>
-              <w:t>2021</w:t>
-            </w:r>
-          </w:p>
-        </w:tc>
-        <w:tc>
-          <w:tcPr>
-            <w:tcW w:w="0" w:type="auto"/>
-          </w:tcPr>
-          <w:p>
-            <w:pPr>
-              <w:pStyle w:val="Compact"/>
-            </w:pPr>
-            <w:r>
-              <w:t>Center for Teaching and Learning: Foundational Track Completion</w:t>
-            </w:r>
-          </w:p>
-        </w:tc>
-        <w:tc>
-          <w:tcPr>
-            <w:tcW w:w="0" w:type="auto"/>
-          </w:tcPr>
-          <w:p>
-            <w:pPr>
-              <w:pStyle w:val="Compact"/>
-            </w:pPr>
-            <w:r>
-              <w:t>Columbia University</w:t>
+            <w:bookmarkStart w:id="0" w:name="addresses"/>
+            <w:r>
+              <w:t>Religion Department                                                 </w:t>
+            </w:r>
+          </w:p>
+        </w:tc>
+        <w:tc>
+          <w:tcPr>
+            <w:tcW w:w="0" w:type="auto"/>
+          </w:tcPr>
+          <w:p>
+            <w:pPr>
+              <w:pStyle w:val="Compact"/>
+              <w:jc w:val="right"/>
+            </w:pPr>
+            <w:r>
+              <w:t>124 N 3rd St., Floor 3</w:t>
             </w:r>
           </w:p>
         </w:tc>
@@ -342,35 +76,73 @@
               <w:pStyle w:val="Compact"/>
             </w:pPr>
             <w:r>
-              <w:t>2020</w:t>
-            </w:r>
-          </w:p>
-        </w:tc>
-        <w:tc>
-          <w:tcPr>
-            <w:tcW w:w="0" w:type="auto"/>
-          </w:tcPr>
-          <w:p>
-            <w:pPr>
-              <w:pStyle w:val="Compact"/>
-            </w:pPr>
-            <w:r>
-              <w:t>South Asia Institute: Advanced Certificate</w:t>
-            </w:r>
-          </w:p>
-        </w:tc>
-        <w:tc>
-          <w:tcPr>
-            <w:tcW w:w="0" w:type="auto"/>
-          </w:tcPr>
-          <w:p>
-            <w:pPr>
-              <w:pStyle w:val="Compact"/>
-            </w:pPr>
-            <w:r>
               <w:t>Columbia University</w:t>
             </w:r>
           </w:p>
+        </w:tc>
+        <w:tc>
+          <w:tcPr>
+            <w:tcW w:w="0" w:type="auto"/>
+          </w:tcPr>
+          <w:p>
+            <w:pPr>
+              <w:pStyle w:val="Compact"/>
+              <w:jc w:val="right"/>
+            </w:pPr>
+            <w:r>
+              <w:t>Philadelphia PA, 19106</w:t>
+            </w:r>
+          </w:p>
+        </w:tc>
+      </w:tr>
+      <w:tr>
+        <w:tc>
+          <w:tcPr>
+            <w:tcW w:w="0" w:type="auto"/>
+          </w:tcPr>
+          <w:p>
+            <w:pPr>
+              <w:pStyle w:val="Compact"/>
+            </w:pPr>
+            <w:r>
+              <w:t>80 Claremont Ave.</w:t>
+            </w:r>
+          </w:p>
+        </w:tc>
+        <w:tc>
+          <w:tcPr>
+            <w:tcW w:w="0" w:type="auto"/>
+          </w:tcPr>
+          <w:p>
+            <w:pPr>
+              <w:pStyle w:val="Compact"/>
+              <w:jc w:val="right"/>
+            </w:pPr>
+            <w:r>
+              <w:t>+1 (815) 298-4294</w:t>
+            </w:r>
+          </w:p>
+        </w:tc>
+      </w:tr>
+      <w:tr>
+        <w:tc>
+          <w:tcPr>
+            <w:tcW w:w="0" w:type="auto"/>
+          </w:tcPr>
+          <w:p>
+            <w:pPr>
+              <w:pStyle w:val="Compact"/>
+            </w:pPr>
+            <w:r>
+              <w:t>New York, NY 10027</w:t>
+            </w:r>
+          </w:p>
+        </w:tc>
+        <w:tc>
+          <w:tcPr>
+            <w:tcW w:w="0" w:type="auto"/>
+          </w:tcPr>
+          <w:p/>
         </w:tc>
       </w:tr>
     </w:tbl>
@@ -378,61 +150,10 @@
       <w:pPr>
         <w:pStyle w:val="Heading2"/>
       </w:pPr>
-      <w:bookmarkStart w:id="3" w:name="languages"/>
-      <w:bookmarkEnd w:id="2"/>
-      <w:r>
-        <w:t>Languages</w:t>
-      </w:r>
-    </w:p>
-    <w:tbl>
-      <w:tblPr>
-        <w:tblStyle w:val="Table"/>
-        <w:tblW w:w="0" w:type="pct"/>
-        <w:tblLook w:val="0000" w:firstRow="0" w:lastRow="0" w:firstColumn="0" w:lastColumn="0" w:noHBand="0" w:noVBand="0"/>
-      </w:tblPr>
-      <w:tblGrid>
-        <w:gridCol w:w="974"/>
-        <w:gridCol w:w="782"/>
-      </w:tblGrid>
-      <w:tr>
-        <w:tc>
-          <w:tcPr>
-            <w:tcW w:w="0" w:type="auto"/>
-          </w:tcPr>
-          <w:p>
-            <w:pPr>
-              <w:pStyle w:val="Compact"/>
-            </w:pPr>
-            <w:bookmarkStart w:id="4" w:name="langTable"/>
-            <w:r>
-              <w:t>English</w:t>
-            </w:r>
-          </w:p>
-        </w:tc>
-        <w:tc>
-          <w:tcPr>
-            <w:tcW w:w="0" w:type="auto"/>
-          </w:tcPr>
-          <w:p>
-            <w:pPr>
-              <w:pStyle w:val="Compact"/>
-            </w:pPr>
-            <w:r>
-              <w:t>Hindi</w:t>
-            </w:r>
-          </w:p>
-        </w:tc>
-      </w:tr>
-    </w:tbl>
-    <w:p>
-      <w:pPr>
-        <w:pStyle w:val="Heading2"/>
-      </w:pPr>
-      <w:bookmarkStart w:id="5" w:name="competitive-scholarships-and-honors"/>
-      <w:bookmarkEnd w:id="4"/>
-      <w:bookmarkEnd w:id="3"/>
-      <w:r>
-        <w:t>Competitive Scholarships and Honors</w:t>
+      <w:bookmarkStart w:id="1" w:name="education"/>
+      <w:bookmarkEnd w:id="0"/>
+      <w:r>
+        <w:t>Education</w:t>
       </w:r>
     </w:p>
     <w:tbl>
@@ -442,8 +163,10 @@
         <w:tblLook w:val="0000" w:firstRow="0" w:lastRow="0" w:firstColumn="0" w:lastColumn="0" w:noHBand="0" w:noVBand="0"/>
       </w:tblPr>
       <w:tblGrid>
-        <w:gridCol w:w="884"/>
-        <w:gridCol w:w="8692"/>
+        <w:gridCol w:w="816"/>
+        <w:gridCol w:w="2957"/>
+        <w:gridCol w:w="2225"/>
+        <w:gridCol w:w="3578"/>
       </w:tblGrid>
       <w:tr>
         <w:tc>
@@ -454,21 +177,49 @@
             <w:pPr>
               <w:pStyle w:val="Compact"/>
             </w:pPr>
-            <w:r>
-              <w:t>2021</w:t>
-            </w:r>
-          </w:p>
-        </w:tc>
-        <w:tc>
-          <w:tcPr>
-            <w:tcW w:w="0" w:type="auto"/>
-          </w:tcPr>
-          <w:p>
-            <w:pPr>
-              <w:pStyle w:val="Compact"/>
-            </w:pPr>
-            <w:r>
-              <w:t>Columbia University IRCPL Dissertation Fellowship</w:t>
+            <w:bookmarkStart w:id="2" w:name="edTable"/>
+            <w:r>
+              <w:t>PhD</w:t>
+            </w:r>
+          </w:p>
+        </w:tc>
+        <w:tc>
+          <w:tcPr>
+            <w:tcW w:w="0" w:type="auto"/>
+          </w:tcPr>
+          <w:p>
+            <w:pPr>
+              <w:pStyle w:val="Compact"/>
+            </w:pPr>
+            <w:r>
+              <w:t>Religion</w:t>
+            </w:r>
+          </w:p>
+        </w:tc>
+        <w:tc>
+          <w:tcPr>
+            <w:tcW w:w="0" w:type="auto"/>
+          </w:tcPr>
+          <w:p>
+            <w:pPr>
+              <w:pStyle w:val="Compact"/>
+            </w:pPr>
+            <w:r>
+              <w:t>Columbia University</w:t>
+            </w:r>
+          </w:p>
+        </w:tc>
+        <w:tc>
+          <w:tcPr>
+            <w:tcW w:w="0" w:type="auto"/>
+          </w:tcPr>
+          <w:p>
+            <w:pPr>
+              <w:pStyle w:val="Compact"/>
+              <w:jc w:val="right"/>
+            </w:pPr>
+            <w:r>
+              <w:t>                          (anticipated) 2022</w:t>
             </w:r>
           </w:p>
         </w:tc>
@@ -483,6 +234,351 @@
               <w:pStyle w:val="Compact"/>
             </w:pPr>
             <w:r>
+              <w:t>MPhil</w:t>
+            </w:r>
+          </w:p>
+        </w:tc>
+        <w:tc>
+          <w:tcPr>
+            <w:tcW w:w="0" w:type="auto"/>
+          </w:tcPr>
+          <w:p>
+            <w:pPr>
+              <w:pStyle w:val="Compact"/>
+            </w:pPr>
+            <w:r>
+              <w:t>Religion</w:t>
+            </w:r>
+          </w:p>
+        </w:tc>
+        <w:tc>
+          <w:tcPr>
+            <w:tcW w:w="0" w:type="auto"/>
+          </w:tcPr>
+          <w:p>
+            <w:pPr>
+              <w:pStyle w:val="Compact"/>
+            </w:pPr>
+            <w:r>
+              <w:t>Columbia University</w:t>
+            </w:r>
+          </w:p>
+        </w:tc>
+        <w:tc>
+          <w:tcPr>
+            <w:tcW w:w="0" w:type="auto"/>
+          </w:tcPr>
+          <w:p>
+            <w:pPr>
+              <w:pStyle w:val="Compact"/>
+              <w:jc w:val="right"/>
+            </w:pPr>
+            <w:r>
+              <w:t>2019</w:t>
+            </w:r>
+          </w:p>
+        </w:tc>
+      </w:tr>
+      <w:tr>
+        <w:tc>
+          <w:tcPr>
+            <w:tcW w:w="0" w:type="auto"/>
+          </w:tcPr>
+          <w:p>
+            <w:pPr>
+              <w:pStyle w:val="Compact"/>
+            </w:pPr>
+            <w:r>
+              <w:t>MA</w:t>
+            </w:r>
+          </w:p>
+        </w:tc>
+        <w:tc>
+          <w:tcPr>
+            <w:tcW w:w="0" w:type="auto"/>
+          </w:tcPr>
+          <w:p>
+            <w:pPr>
+              <w:pStyle w:val="Compact"/>
+            </w:pPr>
+            <w:r>
+              <w:t>Religion</w:t>
+            </w:r>
+          </w:p>
+        </w:tc>
+        <w:tc>
+          <w:tcPr>
+            <w:tcW w:w="0" w:type="auto"/>
+          </w:tcPr>
+          <w:p>
+            <w:pPr>
+              <w:pStyle w:val="Compact"/>
+            </w:pPr>
+            <w:r>
+              <w:t>Columbia University</w:t>
+            </w:r>
+          </w:p>
+        </w:tc>
+        <w:tc>
+          <w:tcPr>
+            <w:tcW w:w="0" w:type="auto"/>
+          </w:tcPr>
+          <w:p>
+            <w:pPr>
+              <w:pStyle w:val="Compact"/>
+              <w:jc w:val="right"/>
+            </w:pPr>
+            <w:r>
+              <w:t>2016</w:t>
+            </w:r>
+          </w:p>
+        </w:tc>
+      </w:tr>
+      <w:tr>
+        <w:tc>
+          <w:tcPr>
+            <w:tcW w:w="0" w:type="auto"/>
+          </w:tcPr>
+          <w:p>
+            <w:pPr>
+              <w:pStyle w:val="Compact"/>
+            </w:pPr>
+            <w:r>
+              <w:t>BA</w:t>
+            </w:r>
+          </w:p>
+        </w:tc>
+        <w:tc>
+          <w:tcPr>
+            <w:tcW w:w="0" w:type="auto"/>
+          </w:tcPr>
+          <w:p>
+            <w:pPr>
+              <w:pStyle w:val="Compact"/>
+            </w:pPr>
+            <w:r>
+              <w:t>Religion, Great Ideas           </w:t>
+            </w:r>
+          </w:p>
+        </w:tc>
+        <w:tc>
+          <w:tcPr>
+            <w:tcW w:w="0" w:type="auto"/>
+          </w:tcPr>
+          <w:p>
+            <w:pPr>
+              <w:pStyle w:val="Compact"/>
+            </w:pPr>
+            <w:r>
+              <w:t>Carthage College</w:t>
+            </w:r>
+          </w:p>
+        </w:tc>
+        <w:tc>
+          <w:tcPr>
+            <w:tcW w:w="0" w:type="auto"/>
+          </w:tcPr>
+          <w:p>
+            <w:pPr>
+              <w:pStyle w:val="Compact"/>
+              <w:jc w:val="right"/>
+            </w:pPr>
+            <w:r>
+              <w:t>2013</w:t>
+            </w:r>
+          </w:p>
+        </w:tc>
+      </w:tr>
+    </w:tbl>
+    <w:p>
+      <w:pPr>
+        <w:pStyle w:val="Heading2"/>
+      </w:pPr>
+      <w:bookmarkStart w:id="3" w:name="certificates"/>
+      <w:bookmarkEnd w:id="2"/>
+      <w:bookmarkEnd w:id="1"/>
+      <w:r>
+        <w:t>Certificates</w:t>
+      </w:r>
+    </w:p>
+    <w:tbl>
+      <w:tblPr>
+        <w:tblStyle w:val="Table"/>
+        <w:tblW w:w="5000" w:type="pct"/>
+        <w:tblLook w:val="0000" w:firstRow="0" w:lastRow="0" w:firstColumn="0" w:lastColumn="0" w:noHBand="0" w:noVBand="0"/>
+      </w:tblPr>
+      <w:tblGrid>
+        <w:gridCol w:w="687"/>
+        <w:gridCol w:w="6688"/>
+        <w:gridCol w:w="2201"/>
+      </w:tblGrid>
+      <w:tr>
+        <w:tc>
+          <w:tcPr>
+            <w:tcW w:w="0" w:type="auto"/>
+          </w:tcPr>
+          <w:p>
+            <w:pPr>
+              <w:pStyle w:val="Compact"/>
+            </w:pPr>
+            <w:r>
+              <w:t>2021</w:t>
+            </w:r>
+          </w:p>
+        </w:tc>
+        <w:tc>
+          <w:tcPr>
+            <w:tcW w:w="0" w:type="auto"/>
+          </w:tcPr>
+          <w:p>
+            <w:pPr>
+              <w:pStyle w:val="Compact"/>
+            </w:pPr>
+            <w:r>
+              <w:t>Center for Teaching and Learning: Foundational Track Completion</w:t>
+            </w:r>
+          </w:p>
+        </w:tc>
+        <w:tc>
+          <w:tcPr>
+            <w:tcW w:w="0" w:type="auto"/>
+          </w:tcPr>
+          <w:p>
+            <w:pPr>
+              <w:pStyle w:val="Compact"/>
+            </w:pPr>
+            <w:r>
+              <w:t>Columbia University</w:t>
+            </w:r>
+          </w:p>
+        </w:tc>
+      </w:tr>
+      <w:tr>
+        <w:tc>
+          <w:tcPr>
+            <w:tcW w:w="0" w:type="auto"/>
+          </w:tcPr>
+          <w:p>
+            <w:pPr>
+              <w:pStyle w:val="Compact"/>
+            </w:pPr>
+            <w:r>
+              <w:t>2020</w:t>
+            </w:r>
+          </w:p>
+        </w:tc>
+        <w:tc>
+          <w:tcPr>
+            <w:tcW w:w="0" w:type="auto"/>
+          </w:tcPr>
+          <w:p>
+            <w:pPr>
+              <w:pStyle w:val="Compact"/>
+            </w:pPr>
+            <w:r>
+              <w:t>South Asia Institute: Advanced Certificate</w:t>
+            </w:r>
+          </w:p>
+        </w:tc>
+        <w:tc>
+          <w:tcPr>
+            <w:tcW w:w="0" w:type="auto"/>
+          </w:tcPr>
+          <w:p>
+            <w:pPr>
+              <w:pStyle w:val="Compact"/>
+            </w:pPr>
+            <w:r>
+              <w:t>Columbia University</w:t>
+            </w:r>
+          </w:p>
+        </w:tc>
+      </w:tr>
+    </w:tbl>
+    <w:p>
+      <w:pPr>
+        <w:pStyle w:val="Heading2"/>
+      </w:pPr>
+      <w:bookmarkStart w:id="4" w:name="languages"/>
+      <w:bookmarkEnd w:id="3"/>
+      <w:r>
+        <w:t>Languages</w:t>
+      </w:r>
+    </w:p>
+    <w:p>
+      <w:pPr>
+        <w:pStyle w:val="FirstParagraph"/>
+      </w:pPr>
+      <w:r>
+        <w:t>English (native)</w:t>
+      </w:r>
+    </w:p>
+    <w:p>
+      <w:pPr>
+        <w:pStyle w:val="BodyText"/>
+      </w:pPr>
+      <w:r>
+        <w:t>Hindi (fluent)</w:t>
+      </w:r>
+    </w:p>
+    <w:p>
+      <w:pPr>
+        <w:pStyle w:val="Heading2"/>
+      </w:pPr>
+      <w:bookmarkStart w:id="5" w:name="competitive-scholarships-and-honors"/>
+      <w:bookmarkEnd w:id="4"/>
+      <w:r>
+        <w:t>Competitive Scholarships and Honors</w:t>
+      </w:r>
+    </w:p>
+    <w:tbl>
+      <w:tblPr>
+        <w:tblStyle w:val="Table"/>
+        <w:tblW w:w="5000" w:type="pct"/>
+        <w:tblLook w:val="0000" w:firstRow="0" w:lastRow="0" w:firstColumn="0" w:lastColumn="0" w:noHBand="0" w:noVBand="0"/>
+      </w:tblPr>
+      <w:tblGrid>
+        <w:gridCol w:w="857"/>
+        <w:gridCol w:w="8719"/>
+      </w:tblGrid>
+      <w:tr>
+        <w:tc>
+          <w:tcPr>
+            <w:tcW w:w="0" w:type="auto"/>
+          </w:tcPr>
+          <w:p>
+            <w:pPr>
+              <w:pStyle w:val="Compact"/>
+            </w:pPr>
+            <w:r>
+              <w:t>2021</w:t>
+            </w:r>
+          </w:p>
+        </w:tc>
+        <w:tc>
+          <w:tcPr>
+            <w:tcW w:w="0" w:type="auto"/>
+          </w:tcPr>
+          <w:p>
+            <w:pPr>
+              <w:pStyle w:val="Compact"/>
+            </w:pPr>
+            <w:r>
+              <w:t>Columbia University IRCPL Dissertation Fellowship</w:t>
+            </w:r>
+          </w:p>
+        </w:tc>
+      </w:tr>
+      <w:tr>
+        <w:tc>
+          <w:tcPr>
+            <w:tcW w:w="0" w:type="auto"/>
+          </w:tcPr>
+          <w:p>
+            <w:pPr>
+              <w:pStyle w:val="Compact"/>
+            </w:pPr>
+            <w:r>
               <w:t>2018</w:t>
             </w:r>
           </w:p>
@@ -528,14 +624,14 @@
               <w:pStyle w:val="Compact"/>
             </w:pPr>
             <w:r>
-              <w:t>AIIS Language Fellowship (Hindi): Jaipur, India</w:t>
+              <w:t xml:space="preserve">AIIS Language Fellowship (Hindi): Jaipur, </w:t>
+            </w:r>
+            <w:r>
+              <w:t>India</w:t>
             </w:r>
             <w:r>
               <w:br/>
-              <w:t>Summer FLAS Fellowship (Hindi): Jai</w:t>
-            </w:r>
-            <w:r>
-              <w:t>pur, India</w:t>
+              <w:t>Summer FLAS Fellowship (Hindi): Jaipur, India</w:t>
             </w:r>
           </w:p>
         </w:tc>
@@ -660,80 +756,66 @@
       <w:bookmarkStart w:id="6" w:name="conferences-and-invited-talks"/>
       <w:bookmarkEnd w:id="5"/>
       <w:r>
+        <w:lastRenderedPageBreak/>
         <w:t>Conferences and Invited Talks</w:t>
       </w:r>
     </w:p>
     <w:p>
       <w:pPr>
-        <w:pStyle w:val="Compact"/>
-        <w:numPr>
-          <w:ilvl w:val="0"/>
-          <w:numId w:val="29"/>
-        </w:numPr>
-      </w:pPr>
-      <w:r>
-        <w:t>“Om Shanti Emojis</w:t>
-      </w:r>
-      <w:r>
-        <w:t>: Three Facets of Digital Hinduism,” Anthropology of Religion Unit and Religion, Media, and Culture Unit, American Academy of Religion, Online, December 5, 2020.</w:t>
-      </w:r>
-    </w:p>
-    <w:p>
-      <w:pPr>
-        <w:pStyle w:val="Compact"/>
-        <w:numPr>
-          <w:ilvl w:val="0"/>
-          <w:numId w:val="29"/>
-        </w:numPr>
-      </w:pPr>
-      <w:r>
-        <w:lastRenderedPageBreak/>
-        <w:t>“Energy and Vibrations: The Logic of Transformation in the Gayatri Pariwar and the Brahma Kuma</w:t>
-      </w:r>
-      <w:r>
-        <w:t>ris,” Public Health Workshop, Jalaharwal Nehru University, New Delhi, March 12, 2020.</w:t>
-      </w:r>
-    </w:p>
-    <w:p>
-      <w:pPr>
-        <w:pStyle w:val="Compact"/>
-        <w:numPr>
-          <w:ilvl w:val="0"/>
-          <w:numId w:val="29"/>
-        </w:numPr>
-      </w:pPr>
-      <w:r>
-        <w:t xml:space="preserve">“Zooming in on Mozoomdar: A Microhistory of Brahmo Belief,” </w:t>
-      </w:r>
-      <w:r>
-        <w:t>Religion in South Asia Section, American Academy of Religion, Denver, November 18, 2018.</w:t>
-      </w:r>
-    </w:p>
-    <w:p>
-      <w:pPr>
-        <w:pStyle w:val="Compact"/>
-        <w:numPr>
-          <w:ilvl w:val="0"/>
-          <w:numId w:val="29"/>
-        </w:numPr>
-      </w:pPr>
+        <w:pStyle w:val="Heading4"/>
+      </w:pPr>
+      <w:bookmarkStart w:id="7" w:name="Xe947fed0e8eb853c7a0facb93678e968b938dad"/>
+      <w:r>
+        <w:t>“Om Shanti Emojis: Three Facets of Digital Hinduism,” Anthropology of Religion Unit and Religion, Media, and Culture Unit, American Academy of Religion, Online, December 5, 2</w:t>
+      </w:r>
+      <w:r>
+        <w:t>020.</w:t>
+      </w:r>
+    </w:p>
+    <w:p>
+      <w:pPr>
+        <w:pStyle w:val="Heading4"/>
+      </w:pPr>
+      <w:bookmarkStart w:id="8" w:name="Xab3be2f341baa67b86d4b1f13daea0b2fd00d2d"/>
+      <w:bookmarkEnd w:id="7"/>
+      <w:r>
+        <w:t>“Energy and Vibrations: The Logic of Transformation in the Gayatri Pariwar and the Brahma Kumaris,” Public Health Workshop, Jalaharwal Nehru University, New Delhi, March 12, 2020.</w:t>
+      </w:r>
+    </w:p>
+    <w:p>
+      <w:pPr>
+        <w:pStyle w:val="Heading4"/>
+      </w:pPr>
+      <w:bookmarkStart w:id="9" w:name="X6afb2aa8fef3f5c380037729498430d7f4b02ff"/>
+      <w:bookmarkEnd w:id="8"/>
+      <w:r>
+        <w:t>“Zooming in on Mozoomdar: A Microhistory of Brahmo Belief,” Religion in</w:t>
+      </w:r>
+      <w:r>
+        <w:t xml:space="preserve"> South Asia Section, American Academy of Religion, Denver, November 18, 2018.</w:t>
+      </w:r>
+    </w:p>
+    <w:p>
+      <w:pPr>
+        <w:pStyle w:val="Heading4"/>
+      </w:pPr>
+      <w:bookmarkStart w:id="10" w:name="X6ac1c5fb591ea562c4d99f18fabe96492b884e8"/>
+      <w:bookmarkEnd w:id="9"/>
       <w:r>
         <w:t>Chair/Discussant, “Yoga and Politics: South Asia and Beyond,” Madison South Asia Conference, October 12, 2018.</w:t>
       </w:r>
     </w:p>
     <w:p>
       <w:pPr>
-        <w:pStyle w:val="Compact"/>
-        <w:numPr>
-          <w:ilvl w:val="0"/>
-          <w:numId w:val="29"/>
-        </w:numPr>
-      </w:pPr>
-      <w:r>
-        <w:t>“</w:t>
-      </w:r>
-      <w:r>
-        <w:t xml:space="preserve">The Creation of a Mahatma: Creative License in Ratnadeep Pictures’ </w:t>
+        <w:pStyle w:val="Heading4"/>
+      </w:pPr>
+      <w:bookmarkStart w:id="11" w:name="Xca7c74180c8da51d481adaa9359fc158b3933b9"/>
+      <w:bookmarkEnd w:id="10"/>
+      <w:r>
+        <w:t>“The Creation of a Mahatma: Creative License in Ratnadeep Pictures’</w:t>
+      </w:r>
+      <w:r>
+        <w:t xml:space="preserve"> </w:t>
       </w:r>
       <w:r>
         <w:rPr>
@@ -750,10 +832,155 @@
       <w:pPr>
         <w:pStyle w:val="Heading2"/>
       </w:pPr>
-      <w:bookmarkStart w:id="7" w:name="publications"/>
+      <w:bookmarkStart w:id="12" w:name="publications"/>
+      <w:bookmarkEnd w:id="11"/>
       <w:bookmarkEnd w:id="6"/>
       <w:r>
         <w:t>Publications</w:t>
+      </w:r>
+    </w:p>
+    <w:bookmarkStart w:id="13" w:name="X2e0732201ccaa32ea8d097eefc5fc50917b691b"/>
+    <w:p>
+      <w:pPr>
+        <w:pStyle w:val="Heading4"/>
+      </w:pPr>
+      <w:r>
+        <w:fldChar w:fldCharType="begin"/>
+      </w:r>
+      <w:r>
+        <w:instrText xml:space="preserve"> HYPERLINK "https://dx.doi.org/10.1093/jaarel/lfab057" \h </w:instrText>
+      </w:r>
+      <w:r>
+        <w:fldChar w:fldCharType="separate"/>
+      </w:r>
+      <w:r>
+        <w:rPr>
+          <w:rStyle w:val="Hyperlink"/>
+        </w:rPr>
+        <w:t xml:space="preserve">“COVID-19 First Responders: The Gayatri Pariwar and the Immune Ritual Body.” </w:t>
+      </w:r>
+      <w:r>
+        <w:rPr>
+          <w:rStyle w:val="Hyperlink"/>
+          <w:i/>
+          <w:iCs/>
+        </w:rPr>
+        <w:t>Journal of the American Academy of Re</w:t>
+      </w:r>
+      <w:r>
+        <w:rPr>
+          <w:rStyle w:val="Hyperlink"/>
+          <w:i/>
+          <w:iCs/>
+        </w:rPr>
+        <w:t>ligion,</w:t>
+      </w:r>
+      <w:r>
+        <w:rPr>
+          <w:rStyle w:val="Hyperlink"/>
+        </w:rPr>
+        <w:t xml:space="preserve"> (forthcoming).</w:t>
+      </w:r>
+      <w:r>
+        <w:rPr>
+          <w:rStyle w:val="Hyperlink"/>
+        </w:rPr>
+        <w:fldChar w:fldCharType="end"/>
+      </w:r>
+    </w:p>
+    <w:bookmarkStart w:id="14" w:name="Xd3e12b20aec04bc8cd302f26deca2ce6ef0d73d"/>
+    <w:bookmarkEnd w:id="13"/>
+    <w:p>
+      <w:pPr>
+        <w:pStyle w:val="Heading4"/>
+      </w:pPr>
+      <w:r>
+        <w:fldChar w:fldCharType="begin"/>
+      </w:r>
+      <w:r>
+        <w:instrText xml:space="preserve"> HYPERLINK "https://doi.org/10.1080/17441692.2018.1511742" \h </w:instrText>
+      </w:r>
+      <w:r>
+        <w:fldChar w:fldCharType="separate"/>
+      </w:r>
+      <w:r>
+        <w:rPr>
+          <w:rStyle w:val="Hyperlink"/>
+        </w:rPr>
+        <w:t xml:space="preserve">“Metabolic Living: Food, Fat, and the Absorption of Illness in India by Harris Solomon (Review).” </w:t>
+      </w:r>
+      <w:r>
+        <w:rPr>
+          <w:rStyle w:val="Hyperlink"/>
+          <w:i/>
+          <w:iCs/>
+        </w:rPr>
+        <w:t>Global Public Health</w:t>
+      </w:r>
+      <w:r>
+        <w:rPr>
+          <w:rStyle w:val="Hyperlink"/>
+        </w:rPr>
+        <w:t xml:space="preserve"> 11, no.2 (2018): 318-19.</w:t>
+      </w:r>
+      <w:r>
+        <w:rPr>
+          <w:rStyle w:val="Hyperlink"/>
+        </w:rPr>
+        <w:fldChar w:fldCharType="end"/>
+      </w:r>
+    </w:p>
+    <w:p>
+      <w:pPr>
+        <w:pStyle w:val="Heading2"/>
+      </w:pPr>
+      <w:bookmarkStart w:id="15" w:name="professional-memberships"/>
+      <w:bookmarkEnd w:id="14"/>
+      <w:bookmarkEnd w:id="12"/>
+      <w:r>
+        <w:t>Professional Memberships</w:t>
+      </w:r>
+    </w:p>
+    <w:p>
+      <w:pPr>
+        <w:pStyle w:val="FirstParagraph"/>
+      </w:pPr>
+      <w:r>
+        <w:t>American Academy of Religion (AAR)</w:t>
+      </w:r>
+    </w:p>
+    <w:p>
+      <w:pPr>
+        <w:pStyle w:val="BodyText"/>
+      </w:pPr>
+      <w:r>
+        <w:t>International Exchange Alumni</w:t>
+      </w:r>
+    </w:p>
+    <w:p>
+      <w:pPr>
+        <w:pStyle w:val="Heading2"/>
+      </w:pPr>
+      <w:bookmarkStart w:id="16" w:name="teaching-and-academic-service"/>
+      <w:bookmarkEnd w:id="15"/>
+      <w:r>
+        <w:t>Teaching and Academic Service</w:t>
+      </w:r>
+    </w:p>
+    <w:p>
+      <w:pPr>
+        <w:pStyle w:val="FirstParagraph"/>
+      </w:pPr>
+      <w:r>
+        <w:t>Lead Teaching Fellow (Center for Teaching and Learning, Columbia University, 2020-2021)</w:t>
+      </w:r>
+    </w:p>
+    <w:p>
+      <w:pPr>
+        <w:pStyle w:val="BodyText"/>
+      </w:pPr>
+      <w:r>
+        <w:t>Teaching Assistant (Columbia University, 2018-2020)</w:t>
       </w:r>
     </w:p>
     <w:p>
@@ -761,28 +988,11 @@
         <w:pStyle w:val="Compact"/>
         <w:numPr>
           <w:ilvl w:val="0"/>
-          <w:numId w:val="30"/>
+          <w:numId w:val="41"/>
         </w:numPr>
       </w:pPr>
       <w:r>
-        <w:t xml:space="preserve">“COVID-19 First Responders: The Gayatri Pariwar and the Immune Ritual Body.” </w:t>
-      </w:r>
-      <w:r>
-        <w:rPr>
-          <w:i/>
-          <w:iCs/>
-        </w:rPr>
-        <w:t xml:space="preserve">Journal of the American Academy </w:t>
-      </w:r>
-      <w:r>
-        <w:rPr>
-          <w:i/>
-          <w:iCs/>
-        </w:rPr>
-        <w:t>of Religion,</w:t>
-      </w:r>
-      <w:r>
-        <w:t xml:space="preserve"> (forthcoming).</w:t>
+        <w:t>Fall 2020 | “Introduction to Judaism”</w:t>
       </w:r>
     </w:p>
     <w:p>
@@ -790,43 +1000,11 @@
         <w:pStyle w:val="Compact"/>
         <w:numPr>
           <w:ilvl w:val="0"/>
-          <w:numId w:val="30"/>
+          <w:numId w:val="41"/>
         </w:numPr>
       </w:pPr>
-      <w:hyperlink r:id="rId7">
-        <w:r>
-          <w:rPr>
-            <w:rStyle w:val="Hyperlink"/>
-          </w:rPr>
-          <w:t xml:space="preserve">“Metabolic Living: Food, Fat, and the Absorption of Illness in India by Harris Solomon (Review).” </w:t>
-        </w:r>
-        <w:r>
-          <w:rPr>
-            <w:rStyle w:val="Hyperlink"/>
-            <w:i/>
-            <w:iCs/>
-          </w:rPr>
-          <w:t>Global Public Health</w:t>
-        </w:r>
-        <w:r>
-          <w:rPr>
-            <w:rStyle w:val="Hyperlink"/>
-          </w:rPr>
-          <w:t xml:space="preserve"> 11, no.2 (2018): 318-19.</w:t>
-        </w:r>
-      </w:hyperlink>
-    </w:p>
-    <w:p>
-      <w:pPr>
-        <w:pStyle w:val="Heading2"/>
-      </w:pPr>
-      <w:bookmarkStart w:id="8" w:name="professional-memberships"/>
-      <w:bookmarkEnd w:id="7"/>
-      <w:r>
-        <w:t>Professional Member</w:t>
-      </w:r>
-      <w:r>
-        <w:t>ships</w:t>
+      <w:r>
+        <w:t>Spring 2019 | “Millennium: Apocalypse and Utopia”</w:t>
       </w:r>
     </w:p>
     <w:p>
@@ -834,11 +1012,14 @@
         <w:pStyle w:val="Compact"/>
         <w:numPr>
           <w:ilvl w:val="0"/>
-          <w:numId w:val="31"/>
+          <w:numId w:val="41"/>
         </w:numPr>
       </w:pPr>
       <w:r>
-        <w:t>American Academy of Religion (AAR)</w:t>
+        <w:t>Fall 2018 | “East Asian Budd</w:t>
+      </w:r>
+      <w:r>
+        <w:t>hism”</w:t>
       </w:r>
     </w:p>
     <w:p>
@@ -846,21 +1027,19 @@
         <w:pStyle w:val="Compact"/>
         <w:numPr>
           <w:ilvl w:val="0"/>
-          <w:numId w:val="31"/>
+          <w:numId w:val="41"/>
         </w:numPr>
       </w:pPr>
       <w:r>
-        <w:t>International Exchange Alumni</w:t>
-      </w:r>
-    </w:p>
-    <w:p>
-      <w:pPr>
-        <w:pStyle w:val="Heading2"/>
-      </w:pPr>
-      <w:bookmarkStart w:id="9" w:name="teaching-and-academic-service"/>
-      <w:bookmarkEnd w:id="8"/>
-      <w:r>
-        <w:t>Teaching and Academic Service</w:t>
+        <w:t>Spring 2018 | “Hinduism”</w:t>
+      </w:r>
+    </w:p>
+    <w:p>
+      <w:pPr>
+        <w:pStyle w:val="FirstParagraph"/>
+      </w:pPr>
+      <w:r>
+        <w:t>Research Assistant (Columbia University, 2018)</w:t>
       </w:r>
     </w:p>
     <w:p>
@@ -868,11 +1047,19 @@
         <w:pStyle w:val="Compact"/>
         <w:numPr>
           <w:ilvl w:val="0"/>
-          <w:numId w:val="32"/>
+          <w:numId w:val="42"/>
         </w:numPr>
       </w:pPr>
       <w:r>
-        <w:t>Lead Teaching Fellow (Center for Teaching and Learning, Columbia University, 2020-2021)</w:t>
+        <w:t>History of Diagnosing Cognitive Decline (Kavita Sivaramakrishnan, History)</w:t>
+      </w:r>
+    </w:p>
+    <w:p>
+      <w:pPr>
+        <w:pStyle w:val="FirstParagraph"/>
+      </w:pPr>
+      <w:r>
+        <w:t>Graduate Mentor (Columbia University, 2018)</w:t>
       </w:r>
     </w:p>
     <w:p>
@@ -880,118 +1067,21 @@
         <w:pStyle w:val="Compact"/>
         <w:numPr>
           <w:ilvl w:val="0"/>
-          <w:numId w:val="32"/>
+          <w:numId w:val="43"/>
         </w:numPr>
       </w:pPr>
       <w:r>
-        <w:t>Teaching Assistant (Columbia University, 2018-2020)</w:t>
-      </w:r>
-    </w:p>
-    <w:p>
-      <w:pPr>
-        <w:pStyle w:val="Compact"/>
-        <w:numPr>
-          <w:ilvl w:val="1"/>
-          <w:numId w:val="33"/>
-        </w:numPr>
-      </w:pPr>
-      <w:r>
-        <w:t>“Introduction t</w:t>
-      </w:r>
-      <w:r>
-        <w:t>o Judaism” (Beth Berkowitz, Religion)</w:t>
-      </w:r>
-    </w:p>
-    <w:p>
-      <w:pPr>
-        <w:pStyle w:val="Compact"/>
-        <w:numPr>
-          <w:ilvl w:val="1"/>
-          <w:numId w:val="33"/>
-        </w:numPr>
-      </w:pPr>
-      <w:r>
-        <w:t>“Millennium: Apocalypse and Utopia” (Elizabeth Castelli, Religion)</w:t>
-      </w:r>
-    </w:p>
-    <w:p>
-      <w:pPr>
-        <w:pStyle w:val="Compact"/>
-        <w:numPr>
-          <w:ilvl w:val="1"/>
-          <w:numId w:val="33"/>
-        </w:numPr>
-      </w:pPr>
-      <w:r>
-        <w:t>“East Asian Buddhism” (Michael Como, Religion)</w:t>
-      </w:r>
-    </w:p>
-    <w:p>
-      <w:pPr>
-        <w:pStyle w:val="Compact"/>
-        <w:numPr>
-          <w:ilvl w:val="1"/>
-          <w:numId w:val="33"/>
-        </w:numPr>
-      </w:pPr>
-      <w:r>
-        <w:t>“Hinduism” (Jack Hawley, Religion)</w:t>
-      </w:r>
-    </w:p>
-    <w:p>
-      <w:pPr>
-        <w:pStyle w:val="Compact"/>
-        <w:numPr>
-          <w:ilvl w:val="0"/>
-          <w:numId w:val="32"/>
-        </w:numPr>
-      </w:pPr>
-      <w:r>
-        <w:t>Research Assistant (Columbia University, 2018)</w:t>
-      </w:r>
-    </w:p>
-    <w:p>
-      <w:pPr>
-        <w:pStyle w:val="Compact"/>
-        <w:numPr>
-          <w:ilvl w:val="1"/>
-          <w:numId w:val="34"/>
-        </w:numPr>
-      </w:pPr>
-      <w:r>
-        <w:t xml:space="preserve">History of Diagnosing </w:t>
-      </w:r>
-      <w:r>
-        <w:t>Cognitive Decline (Kavita Sivaramakrishnan, History)</w:t>
-      </w:r>
-    </w:p>
-    <w:p>
-      <w:pPr>
-        <w:pStyle w:val="Compact"/>
-        <w:numPr>
-          <w:ilvl w:val="0"/>
-          <w:numId w:val="32"/>
-        </w:numPr>
-      </w:pPr>
-      <w:r>
-        <w:t>Graduate Mentor (Columbia University, 2018)</w:t>
-      </w:r>
-    </w:p>
-    <w:p>
-      <w:pPr>
-        <w:pStyle w:val="Compact"/>
-        <w:numPr>
-          <w:ilvl w:val="1"/>
-          <w:numId w:val="35"/>
-        </w:numPr>
-      </w:pPr>
-      <w:r>
         <w:t>Laidlaw Scholarship Program</w:t>
       </w:r>
     </w:p>
-    <w:bookmarkEnd w:id="9"/>
+    <w:bookmarkEnd w:id="16"/>
     <w:sectPr>
+      <w:headerReference w:type="even" r:id="rId7"/>
       <w:headerReference w:type="default" r:id="rId8"/>
+      <w:footerReference w:type="even" r:id="rId9"/>
+      <w:footerReference w:type="default" r:id="rId10"/>
+      <w:headerReference w:type="first" r:id="rId11"/>
+      <w:footerReference w:type="first" r:id="rId12"/>
       <w:pgSz w:w="12240" w:h="15840"/>
       <w:pgMar w:top="1440" w:right="1440" w:bottom="1440" w:left="1440" w:header="720" w:footer="720" w:gutter="0"/>
       <w:cols w:space="720"/>
@@ -1025,6 +1115,36 @@
 </w:endnotes>
 </file>
 
+<file path=word/footer1.xml><?xml version="1.0" encoding="utf-8"?>
+<w:ftr xmlns:wpc="http://schemas.microsoft.com/office/word/2010/wordprocessingCanvas" xmlns:cx="http://schemas.microsoft.com/office/drawing/2014/chartex" xmlns:cx1="http://schemas.microsoft.com/office/drawing/2015/9/8/chartex" xmlns:cx2="http://schemas.microsoft.com/office/drawing/2015/10/21/chartex" xmlns:cx3="http://schemas.microsoft.com/office/drawing/2016/5/9/chartex" xmlns:cx4="http://schemas.microsoft.com/office/drawing/2016/5/10/chartex" xmlns:cx5="http://schemas.microsoft.com/office/drawing/2016/5/11/chartex" xmlns:cx6="http://schemas.microsoft.com/office/drawing/2016/5/12/chartex" xmlns:cx7="http://schemas.microsoft.com/office/drawing/2016/5/13/chartex" xmlns:cx8="http://schemas.microsoft.com/office/drawing/2016/5/14/chartex" xmlns:mc="http://schemas.openxmlformats.org/markup-compatibility/2006" xmlns:aink="http://schemas.microsoft.com/office/drawing/2016/ink" xmlns:am3d="http://schemas.microsoft.com/office/drawing/2017/model3d" xmlns:o="urn:schemas-microsoft-com:office:office" xmlns:r="http://schemas.openxmlformats.org/officeDocument/2006/relationships" xmlns:m="http://schemas.openxmlformats.org/officeDocument/2006/math" xmlns:v="urn:schemas-microsoft-com:vml" xmlns:wp14="http://schemas.microsoft.com/office/word/2010/wordprocessingDrawing" xmlns:wp="http://schemas.openxmlformats.org/drawingml/2006/wordprocessingDrawing" xmlns:w10="urn:schemas-microsoft-com:office:word" xmlns:w="http://schemas.openxmlformats.org/wordprocessingml/2006/main" xmlns:w14="http://schemas.microsoft.com/office/word/2010/wordml" xmlns:w15="http://schemas.microsoft.com/office/word/2012/wordml" xmlns:w16cex="http://schemas.microsoft.com/office/word/2018/wordml/cex" xmlns:w16cid="http://schemas.microsoft.com/office/word/2016/wordml/cid" xmlns:w16="http://schemas.microsoft.com/office/word/2018/wordml" xmlns:w16sdtdh="http://schemas.microsoft.com/office/word/2020/wordml/sdtdatahash" xmlns:w16se="http://schemas.microsoft.com/office/word/2015/wordml/symex" xmlns:wpg="http://schemas.microsoft.com/office/word/2010/wordprocessingGroup" xmlns:wpi="http://schemas.microsoft.com/office/word/2010/wordprocessingInk" xmlns:wne="http://schemas.microsoft.com/office/word/2006/wordml" xmlns:wps="http://schemas.microsoft.com/office/word/2010/wordprocessingShape" mc:Ignorable="w14 w15 w16se w16cid w16 w16cex w16sdtdh wp14">
+  <w:p>
+    <w:pPr>
+      <w:pStyle w:val="Footer"/>
+    </w:pPr>
+  </w:p>
+</w:ftr>
+</file>
+
+<file path=word/footer2.xml><?xml version="1.0" encoding="utf-8"?>
+<w:ftr xmlns:wpc="http://schemas.microsoft.com/office/word/2010/wordprocessingCanvas" xmlns:cx="http://schemas.microsoft.com/office/drawing/2014/chartex" xmlns:cx1="http://schemas.microsoft.com/office/drawing/2015/9/8/chartex" xmlns:cx2="http://schemas.microsoft.com/office/drawing/2015/10/21/chartex" xmlns:cx3="http://schemas.microsoft.com/office/drawing/2016/5/9/chartex" xmlns:cx4="http://schemas.microsoft.com/office/drawing/2016/5/10/chartex" xmlns:cx5="http://schemas.microsoft.com/office/drawing/2016/5/11/chartex" xmlns:cx6="http://schemas.microsoft.com/office/drawing/2016/5/12/chartex" xmlns:cx7="http://schemas.microsoft.com/office/drawing/2016/5/13/chartex" xmlns:cx8="http://schemas.microsoft.com/office/drawing/2016/5/14/chartex" xmlns:mc="http://schemas.openxmlformats.org/markup-compatibility/2006" xmlns:aink="http://schemas.microsoft.com/office/drawing/2016/ink" xmlns:am3d="http://schemas.microsoft.com/office/drawing/2017/model3d" xmlns:o="urn:schemas-microsoft-com:office:office" xmlns:r="http://schemas.openxmlformats.org/officeDocument/2006/relationships" xmlns:m="http://schemas.openxmlformats.org/officeDocument/2006/math" xmlns:v="urn:schemas-microsoft-com:vml" xmlns:wp14="http://schemas.microsoft.com/office/word/2010/wordprocessingDrawing" xmlns:wp="http://schemas.openxmlformats.org/drawingml/2006/wordprocessingDrawing" xmlns:w10="urn:schemas-microsoft-com:office:word" xmlns:w="http://schemas.openxmlformats.org/wordprocessingml/2006/main" xmlns:w14="http://schemas.microsoft.com/office/word/2010/wordml" xmlns:w15="http://schemas.microsoft.com/office/word/2012/wordml" xmlns:w16cex="http://schemas.microsoft.com/office/word/2018/wordml/cex" xmlns:w16cid="http://schemas.microsoft.com/office/word/2016/wordml/cid" xmlns:w16="http://schemas.microsoft.com/office/word/2018/wordml" xmlns:w16sdtdh="http://schemas.microsoft.com/office/word/2020/wordml/sdtdatahash" xmlns:w16se="http://schemas.microsoft.com/office/word/2015/wordml/symex" xmlns:wpg="http://schemas.microsoft.com/office/word/2010/wordprocessingGroup" xmlns:wpi="http://schemas.microsoft.com/office/word/2010/wordprocessingInk" xmlns:wne="http://schemas.microsoft.com/office/word/2006/wordml" xmlns:wps="http://schemas.microsoft.com/office/word/2010/wordprocessingShape" mc:Ignorable="w14 w15 w16se w16cid w16 w16cex w16sdtdh wp14">
+  <w:p>
+    <w:pPr>
+      <w:pStyle w:val="Footer"/>
+    </w:pPr>
+  </w:p>
+</w:ftr>
+</file>
+
+<file path=word/footer3.xml><?xml version="1.0" encoding="utf-8"?>
+<w:ftr xmlns:wpc="http://schemas.microsoft.com/office/word/2010/wordprocessingCanvas" xmlns:cx="http://schemas.microsoft.com/office/drawing/2014/chartex" xmlns:cx1="http://schemas.microsoft.com/office/drawing/2015/9/8/chartex" xmlns:cx2="http://schemas.microsoft.com/office/drawing/2015/10/21/chartex" xmlns:cx3="http://schemas.microsoft.com/office/drawing/2016/5/9/chartex" xmlns:cx4="http://schemas.microsoft.com/office/drawing/2016/5/10/chartex" xmlns:cx5="http://schemas.microsoft.com/office/drawing/2016/5/11/chartex" xmlns:cx6="http://schemas.microsoft.com/office/drawing/2016/5/12/chartex" xmlns:cx7="http://schemas.microsoft.com/office/drawing/2016/5/13/chartex" xmlns:cx8="http://schemas.microsoft.com/office/drawing/2016/5/14/chartex" xmlns:mc="http://schemas.openxmlformats.org/markup-compatibility/2006" xmlns:aink="http://schemas.microsoft.com/office/drawing/2016/ink" xmlns:am3d="http://schemas.microsoft.com/office/drawing/2017/model3d" xmlns:o="urn:schemas-microsoft-com:office:office" xmlns:r="http://schemas.openxmlformats.org/officeDocument/2006/relationships" xmlns:m="http://schemas.openxmlformats.org/officeDocument/2006/math" xmlns:v="urn:schemas-microsoft-com:vml" xmlns:wp14="http://schemas.microsoft.com/office/word/2010/wordprocessingDrawing" xmlns:wp="http://schemas.openxmlformats.org/drawingml/2006/wordprocessingDrawing" xmlns:w10="urn:schemas-microsoft-com:office:word" xmlns:w="http://schemas.openxmlformats.org/wordprocessingml/2006/main" xmlns:w14="http://schemas.microsoft.com/office/word/2010/wordml" xmlns:w15="http://schemas.microsoft.com/office/word/2012/wordml" xmlns:w16cex="http://schemas.microsoft.com/office/word/2018/wordml/cex" xmlns:w16cid="http://schemas.microsoft.com/office/word/2016/wordml/cid" xmlns:w16="http://schemas.microsoft.com/office/word/2018/wordml" xmlns:w16sdtdh="http://schemas.microsoft.com/office/word/2020/wordml/sdtdatahash" xmlns:w16se="http://schemas.microsoft.com/office/word/2015/wordml/symex" xmlns:wpg="http://schemas.microsoft.com/office/word/2010/wordprocessingGroup" xmlns:wpi="http://schemas.microsoft.com/office/word/2010/wordprocessingInk" xmlns:wne="http://schemas.microsoft.com/office/word/2006/wordml" xmlns:wps="http://schemas.microsoft.com/office/word/2010/wordprocessingShape" mc:Ignorable="w14 w15 w16se w16cid w16 w16cex w16sdtdh wp14">
+  <w:p>
+    <w:pPr>
+      <w:pStyle w:val="Footer"/>
+    </w:pPr>
+  </w:p>
+</w:ftr>
+</file>
+
 <file path=word/footnotes.xml><?xml version="1.0" encoding="utf-8"?>
 <w:footnotes xmlns:wpc="http://schemas.microsoft.com/office/word/2010/wordprocessingCanvas" xmlns:cx="http://schemas.microsoft.com/office/drawing/2014/chartex" xmlns:cx1="http://schemas.microsoft.com/office/drawing/2015/9/8/chartex" xmlns:cx2="http://schemas.microsoft.com/office/drawing/2015/10/21/chartex" xmlns:cx3="http://schemas.microsoft.com/office/drawing/2016/5/9/chartex" xmlns:cx4="http://schemas.microsoft.com/office/drawing/2016/5/10/chartex" xmlns:cx5="http://schemas.microsoft.com/office/drawing/2016/5/11/chartex" xmlns:cx6="http://schemas.microsoft.com/office/drawing/2016/5/12/chartex" xmlns:cx7="http://schemas.microsoft.com/office/drawing/2016/5/13/chartex" xmlns:cx8="http://schemas.microsoft.com/office/drawing/2016/5/14/chartex" xmlns:mc="http://schemas.openxmlformats.org/markup-compatibility/2006" xmlns:aink="http://schemas.microsoft.com/office/drawing/2016/ink" xmlns:am3d="http://schemas.microsoft.com/office/drawing/2017/model3d" xmlns:o="urn:schemas-microsoft-com:office:office" xmlns:r="http://schemas.openxmlformats.org/officeDocument/2006/relationships" xmlns:m="http://schemas.openxmlformats.org/officeDocument/2006/math" xmlns:v="urn:schemas-microsoft-com:vml" xmlns:wp14="http://schemas.microsoft.com/office/word/2010/wordprocessingDrawing" xmlns:wp="http://schemas.openxmlformats.org/drawingml/2006/wordprocessingDrawing" xmlns:w10="urn:schemas-microsoft-com:office:word" xmlns:w="http://schemas.openxmlformats.org/wordprocessingml/2006/main" xmlns:w14="http://schemas.microsoft.com/office/word/2010/wordml" xmlns:w15="http://schemas.microsoft.com/office/word/2012/wordml" xmlns:w16cex="http://schemas.microsoft.com/office/word/2018/wordml/cex" xmlns:w16cid="http://schemas.microsoft.com/office/word/2016/wordml/cid" xmlns:w16="http://schemas.microsoft.com/office/word/2018/wordml" xmlns:w16sdtdh="http://schemas.microsoft.com/office/word/2020/wordml/sdtdatahash" xmlns:w16se="http://schemas.microsoft.com/office/word/2015/wordml/symex" xmlns:wpg="http://schemas.microsoft.com/office/word/2010/wordprocessingGroup" xmlns:wpi="http://schemas.microsoft.com/office/word/2010/wordprocessingInk" xmlns:wne="http://schemas.microsoft.com/office/word/2006/wordml" xmlns:wps="http://schemas.microsoft.com/office/word/2010/wordprocessingShape" mc:Ignorable="w14 w15 w16se w16cid w16 w16cex w16sdtdh wp14">
   <w:footnote w:type="separator" w:id="-1">
@@ -1050,33 +1170,74 @@
     <w:pPr>
       <w:pStyle w:val="Header"/>
     </w:pPr>
+  </w:p>
+</w:hdr>
+</file>
+
+<file path=word/header2.xml><?xml version="1.0" encoding="utf-8"?>
+<w:hdr xmlns:wpc="http://schemas.microsoft.com/office/word/2010/wordprocessingCanvas" xmlns:cx="http://schemas.microsoft.com/office/drawing/2014/chartex" xmlns:cx1="http://schemas.microsoft.com/office/drawing/2015/9/8/chartex" xmlns:cx2="http://schemas.microsoft.com/office/drawing/2015/10/21/chartex" xmlns:cx3="http://schemas.microsoft.com/office/drawing/2016/5/9/chartex" xmlns:cx4="http://schemas.microsoft.com/office/drawing/2016/5/10/chartex" xmlns:cx5="http://schemas.microsoft.com/office/drawing/2016/5/11/chartex" xmlns:cx6="http://schemas.microsoft.com/office/drawing/2016/5/12/chartex" xmlns:cx7="http://schemas.microsoft.com/office/drawing/2016/5/13/chartex" xmlns:cx8="http://schemas.microsoft.com/office/drawing/2016/5/14/chartex" xmlns:mc="http://schemas.openxmlformats.org/markup-compatibility/2006" xmlns:aink="http://schemas.microsoft.com/office/drawing/2016/ink" xmlns:am3d="http://schemas.microsoft.com/office/drawing/2017/model3d" xmlns:o="urn:schemas-microsoft-com:office:office" xmlns:r="http://schemas.openxmlformats.org/officeDocument/2006/relationships" xmlns:m="http://schemas.openxmlformats.org/officeDocument/2006/math" xmlns:v="urn:schemas-microsoft-com:vml" xmlns:wp14="http://schemas.microsoft.com/office/word/2010/wordprocessingDrawing" xmlns:wp="http://schemas.openxmlformats.org/drawingml/2006/wordprocessingDrawing" xmlns:w10="urn:schemas-microsoft-com:office:word" xmlns:w="http://schemas.openxmlformats.org/wordprocessingml/2006/main" xmlns:w14="http://schemas.microsoft.com/office/word/2010/wordml" xmlns:w15="http://schemas.microsoft.com/office/word/2012/wordml" xmlns:w16cex="http://schemas.microsoft.com/office/word/2018/wordml/cex" xmlns:w16cid="http://schemas.microsoft.com/office/word/2016/wordml/cid" xmlns:w16="http://schemas.microsoft.com/office/word/2018/wordml" xmlns:w16sdtdh="http://schemas.microsoft.com/office/word/2020/wordml/sdtdatahash" xmlns:w16se="http://schemas.microsoft.com/office/word/2015/wordml/symex" xmlns:wpg="http://schemas.microsoft.com/office/word/2010/wordprocessingGroup" xmlns:wpi="http://schemas.microsoft.com/office/word/2010/wordprocessingInk" xmlns:wne="http://schemas.microsoft.com/office/word/2006/wordml" xmlns:wps="http://schemas.microsoft.com/office/word/2010/wordprocessingShape" mc:Ignorable="w14 w15 w16se w16cid w16 w16cex w16sdtdh wp14">
+  <w:p>
+    <w:pPr>
+      <w:pStyle w:val="Header"/>
+      <w:rPr>
+        <w:rFonts w:ascii="Garamond" w:hAnsi="Garamond"/>
+      </w:rPr>
+    </w:pPr>
     <w:r>
+      <w:rPr>
+        <w:rFonts w:ascii="Garamond" w:hAnsi="Garamond"/>
+      </w:rPr>
       <w:fldChar w:fldCharType="begin"/>
     </w:r>
     <w:r>
-      <w:instrText xml:space="preserve"> DATE \@ "yyyy-MM-dd" </w:instrText>
+      <w:rPr>
+        <w:rFonts w:ascii="Garamond" w:hAnsi="Garamond"/>
+      </w:rPr>
+      <w:instrText xml:space="preserve"> DATE  \@ "M</w:instrText>
     </w:r>
     <w:r>
+      <w:rPr>
+        <w:rFonts w:ascii="Garamond" w:hAnsi="Garamond"/>
+      </w:rPr>
+      <w:instrText xml:space="preserve">/d/yyyy" </w:instrText>
+    </w:r>
+    <w:r>
+      <w:rPr>
+        <w:rFonts w:ascii="Garamond" w:hAnsi="Garamond"/>
+      </w:rPr>
       <w:fldChar w:fldCharType="separate"/>
     </w:r>
     <w:r>
       <w:rPr>
+        <w:rFonts w:ascii="Garamond" w:hAnsi="Garamond"/>
         <w:noProof/>
       </w:rPr>
-      <w:t>2021-06-29</w:t>
+      <w:t>8/6/2021</w:t>
     </w:r>
     <w:r>
+      <w:rPr>
+        <w:rFonts w:ascii="Garamond" w:hAnsi="Garamond"/>
+      </w:rPr>
       <w:fldChar w:fldCharType="end"/>
     </w:r>
     <w:r>
+      <w:rPr>
+        <w:rFonts w:ascii="Garamond" w:hAnsi="Garamond"/>
+      </w:rPr>
       <w:tab/>
     </w:r>
     <w:r>
+      <w:rPr>
+        <w:rFonts w:ascii="Garamond" w:hAnsi="Garamond"/>
+      </w:rPr>
       <w:tab/>
       <w:t xml:space="preserve">Nick Tackes | </w:t>
     </w:r>
     <w:sdt>
       <w:sdtPr>
+        <w:rPr>
+          <w:rFonts w:ascii="Garamond" w:hAnsi="Garamond"/>
+        </w:rPr>
         <w:id w:val="621969186"/>
         <w:docPartObj>
           <w:docPartGallery w:val="Page Numbers (Top of Page)"/>
@@ -1090,22 +1251,33 @@
       </w:sdtEndPr>
       <w:sdtContent>
         <w:r>
+          <w:rPr>
+            <w:rFonts w:ascii="Garamond" w:hAnsi="Garamond"/>
+          </w:rPr>
           <w:fldChar w:fldCharType="begin"/>
         </w:r>
         <w:r>
+          <w:rPr>
+            <w:rFonts w:ascii="Garamond" w:hAnsi="Garamond"/>
+          </w:rPr>
           <w:instrText xml:space="preserve"> PAGE   \* MERGEFORMAT </w:instrText>
         </w:r>
         <w:r>
+          <w:rPr>
+            <w:rFonts w:ascii="Garamond" w:hAnsi="Garamond"/>
+          </w:rPr>
           <w:fldChar w:fldCharType="separate"/>
         </w:r>
         <w:r>
           <w:rPr>
+            <w:rFonts w:ascii="Garamond" w:hAnsi="Garamond"/>
             <w:noProof/>
           </w:rPr>
           <w:t>2</w:t>
         </w:r>
         <w:r>
           <w:rPr>
+            <w:rFonts w:ascii="Garamond" w:hAnsi="Garamond"/>
             <w:noProof/>
           </w:rPr>
           <w:fldChar w:fldCharType="end"/>
@@ -1121,15 +1293,26 @@
 </w:hdr>
 </file>
 
+<file path=word/header3.xml><?xml version="1.0" encoding="utf-8"?>
+<w:hdr xmlns:wpc="http://schemas.microsoft.com/office/word/2010/wordprocessingCanvas" xmlns:cx="http://schemas.microsoft.com/office/drawing/2014/chartex" xmlns:cx1="http://schemas.microsoft.com/office/drawing/2015/9/8/chartex" xmlns:cx2="http://schemas.microsoft.com/office/drawing/2015/10/21/chartex" xmlns:cx3="http://schemas.microsoft.com/office/drawing/2016/5/9/chartex" xmlns:cx4="http://schemas.microsoft.com/office/drawing/2016/5/10/chartex" xmlns:cx5="http://schemas.microsoft.com/office/drawing/2016/5/11/chartex" xmlns:cx6="http://schemas.microsoft.com/office/drawing/2016/5/12/chartex" xmlns:cx7="http://schemas.microsoft.com/office/drawing/2016/5/13/chartex" xmlns:cx8="http://schemas.microsoft.com/office/drawing/2016/5/14/chartex" xmlns:mc="http://schemas.openxmlformats.org/markup-compatibility/2006" xmlns:aink="http://schemas.microsoft.com/office/drawing/2016/ink" xmlns:am3d="http://schemas.microsoft.com/office/drawing/2017/model3d" xmlns:o="urn:schemas-microsoft-com:office:office" xmlns:r="http://schemas.openxmlformats.org/officeDocument/2006/relationships" xmlns:m="http://schemas.openxmlformats.org/officeDocument/2006/math" xmlns:v="urn:schemas-microsoft-com:vml" xmlns:wp14="http://schemas.microsoft.com/office/word/2010/wordprocessingDrawing" xmlns:wp="http://schemas.openxmlformats.org/drawingml/2006/wordprocessingDrawing" xmlns:w10="urn:schemas-microsoft-com:office:word" xmlns:w="http://schemas.openxmlformats.org/wordprocessingml/2006/main" xmlns:w14="http://schemas.microsoft.com/office/word/2010/wordml" xmlns:w15="http://schemas.microsoft.com/office/word/2012/wordml" xmlns:w16cex="http://schemas.microsoft.com/office/word/2018/wordml/cex" xmlns:w16cid="http://schemas.microsoft.com/office/word/2016/wordml/cid" xmlns:w16="http://schemas.microsoft.com/office/word/2018/wordml" xmlns:w16sdtdh="http://schemas.microsoft.com/office/word/2020/wordml/sdtdatahash" xmlns:w16se="http://schemas.microsoft.com/office/word/2015/wordml/symex" xmlns:wpg="http://schemas.microsoft.com/office/word/2010/wordprocessingGroup" xmlns:wpi="http://schemas.microsoft.com/office/word/2010/wordprocessingInk" xmlns:wne="http://schemas.microsoft.com/office/word/2006/wordml" xmlns:wps="http://schemas.microsoft.com/office/word/2010/wordprocessingShape" mc:Ignorable="w14 w15 w16se w16cid w16 w16cex w16sdtdh wp14">
+  <w:p>
+    <w:pPr>
+      <w:pStyle w:val="Header"/>
+    </w:pPr>
+  </w:p>
+</w:hdr>
+</file>
+
 <file path=word/numbering.xml><?xml version="1.0" encoding="utf-8"?>
 <w:numbering xmlns:wpc="http://schemas.microsoft.com/office/word/2010/wordprocessingCanvas" xmlns:cx="http://schemas.microsoft.com/office/drawing/2014/chartex" xmlns:cx1="http://schemas.microsoft.com/office/drawing/2015/9/8/chartex" xmlns:cx2="http://schemas.microsoft.com/office/drawing/2015/10/21/chartex" xmlns:cx3="http://schemas.microsoft.com/office/drawing/2016/5/9/chartex" xmlns:cx4="http://schemas.microsoft.com/office/drawing/2016/5/10/chartex" xmlns:cx5="http://schemas.microsoft.com/office/drawing/2016/5/11/chartex" xmlns:cx6="http://schemas.microsoft.com/office/drawing/2016/5/12/chartex" xmlns:cx7="http://schemas.microsoft.com/office/drawing/2016/5/13/chartex" xmlns:cx8="http://schemas.microsoft.com/office/drawing/2016/5/14/chartex" xmlns:mc="http://schemas.openxmlformats.org/markup-compatibility/2006" xmlns:aink="http://schemas.microsoft.com/office/drawing/2016/ink" xmlns:am3d="http://schemas.microsoft.com/office/drawing/2017/model3d" xmlns:o="urn:schemas-microsoft-com:office:office" xmlns:r="http://schemas.openxmlformats.org/officeDocument/2006/relationships" xmlns:m="http://schemas.openxmlformats.org/officeDocument/2006/math" xmlns:v="urn:schemas-microsoft-com:vml" xmlns:wp14="http://schemas.microsoft.com/office/word/2010/wordprocessingDrawing" xmlns:wp="http://schemas.openxmlformats.org/drawingml/2006/wordprocessingDrawing" xmlns:w10="urn:schemas-microsoft-com:office:word" xmlns:w="http://schemas.openxmlformats.org/wordprocessingml/2006/main" xmlns:w14="http://schemas.microsoft.com/office/word/2010/wordml" xmlns:w15="http://schemas.microsoft.com/office/word/2012/wordml" xmlns:w16cex="http://schemas.microsoft.com/office/word/2018/wordml/cex" xmlns:w16cid="http://schemas.microsoft.com/office/word/2016/wordml/cid" xmlns:w16="http://schemas.microsoft.com/office/word/2018/wordml" xmlns:w16sdtdh="http://schemas.microsoft.com/office/word/2020/wordml/sdtdatahash" xmlns:w16se="http://schemas.microsoft.com/office/word/2015/wordml/symex" xmlns:wpg="http://schemas.microsoft.com/office/word/2010/wordprocessingGroup" xmlns:wpi="http://schemas.microsoft.com/office/word/2010/wordprocessingInk" xmlns:wne="http://schemas.microsoft.com/office/word/2006/wordml" xmlns:wps="http://schemas.microsoft.com/office/word/2010/wordprocessingShape" mc:Ignorable="w14 w15 w16se w16cid w16 w16cex w16sdtdh wp14">
   <w:abstractNum w:abstractNumId="0" w15:restartNumberingAfterBreak="0">
     <w:nsid w:val="EA454B4C"/>
     <w:multiLevelType w:val="multilevel"/>
-    <w:tmpl w:val="04301402"/>
+    <w:tmpl w:val="C5C0E708"/>
     <w:lvl w:ilvl="0">
+      <w:start w:val="1"/>
       <w:numFmt w:val="bullet"/>
-      <w:lvlText w:val="•"/>
+      <w:lvlText w:val=""/>
       <w:lvlJc w:val="left"/>
       <w:pPr>
         <w:tabs>
@@ -1137,6 +1320,9 @@
         </w:tabs>
         <w:ind w:left="480" w:hanging="480"/>
       </w:pPr>
+      <w:rPr>
+        <w:rFonts w:ascii="Symbol" w:hAnsi="Symbol" w:hint="default"/>
+      </w:rPr>
     </w:lvl>
     <w:lvl w:ilvl="1">
       <w:numFmt w:val="bullet"/>
@@ -1230,7 +1416,7 @@
   <w:abstractNum w:abstractNumId="1" w15:restartNumberingAfterBreak="0">
     <w:nsid w:val="FFFFFF7C"/>
     <w:multiLevelType w:val="singleLevel"/>
-    <w:tmpl w:val="8946EB58"/>
+    <w:tmpl w:val="5FEC7DD2"/>
     <w:lvl w:ilvl="0">
       <w:start w:val="1"/>
       <w:numFmt w:val="decimal"/>
@@ -1247,7 +1433,7 @@
   <w:abstractNum w:abstractNumId="2" w15:restartNumberingAfterBreak="0">
     <w:nsid w:val="FFFFFF7D"/>
     <w:multiLevelType w:val="singleLevel"/>
-    <w:tmpl w:val="F2B2319C"/>
+    <w:tmpl w:val="7452E846"/>
     <w:lvl w:ilvl="0">
       <w:start w:val="1"/>
       <w:numFmt w:val="decimal"/>
@@ -1264,7 +1450,7 @@
   <w:abstractNum w:abstractNumId="3" w15:restartNumberingAfterBreak="0">
     <w:nsid w:val="FFFFFF7E"/>
     <w:multiLevelType w:val="singleLevel"/>
-    <w:tmpl w:val="9F726B54"/>
+    <w:tmpl w:val="EE142428"/>
     <w:lvl w:ilvl="0">
       <w:start w:val="1"/>
       <w:numFmt w:val="decimal"/>
@@ -1281,7 +1467,7 @@
   <w:abstractNum w:abstractNumId="4" w15:restartNumberingAfterBreak="0">
     <w:nsid w:val="FFFFFF7F"/>
     <w:multiLevelType w:val="singleLevel"/>
-    <w:tmpl w:val="D0C6BDE6"/>
+    <w:tmpl w:val="39EA4A8A"/>
     <w:lvl w:ilvl="0">
       <w:start w:val="1"/>
       <w:numFmt w:val="decimal"/>
@@ -1298,7 +1484,7 @@
   <w:abstractNum w:abstractNumId="5" w15:restartNumberingAfterBreak="0">
     <w:nsid w:val="FFFFFF80"/>
     <w:multiLevelType w:val="singleLevel"/>
-    <w:tmpl w:val="A8A072DC"/>
+    <w:tmpl w:val="B2F4A770"/>
     <w:lvl w:ilvl="0">
       <w:start w:val="1"/>
       <w:numFmt w:val="bullet"/>
@@ -1318,7 +1504,7 @@
   <w:abstractNum w:abstractNumId="6" w15:restartNumberingAfterBreak="0">
     <w:nsid w:val="FFFFFF81"/>
     <w:multiLevelType w:val="singleLevel"/>
-    <w:tmpl w:val="9802194A"/>
+    <w:tmpl w:val="8BA607E8"/>
     <w:lvl w:ilvl="0">
       <w:start w:val="1"/>
       <w:numFmt w:val="bullet"/>
@@ -1338,7 +1524,7 @@
   <w:abstractNum w:abstractNumId="7" w15:restartNumberingAfterBreak="0">
     <w:nsid w:val="FFFFFF82"/>
     <w:multiLevelType w:val="singleLevel"/>
-    <w:tmpl w:val="BAE211FE"/>
+    <w:tmpl w:val="02143610"/>
     <w:lvl w:ilvl="0">
       <w:start w:val="1"/>
       <w:numFmt w:val="bullet"/>
@@ -1358,7 +1544,7 @@
   <w:abstractNum w:abstractNumId="8" w15:restartNumberingAfterBreak="0">
     <w:nsid w:val="FFFFFF83"/>
     <w:multiLevelType w:val="singleLevel"/>
-    <w:tmpl w:val="7EE0F306"/>
+    <w:tmpl w:val="4A8E96F0"/>
     <w:lvl w:ilvl="0">
       <w:start w:val="1"/>
       <w:numFmt w:val="bullet"/>
@@ -1378,7 +1564,7 @@
   <w:abstractNum w:abstractNumId="9" w15:restartNumberingAfterBreak="0">
     <w:nsid w:val="FFFFFF88"/>
     <w:multiLevelType w:val="singleLevel"/>
-    <w:tmpl w:val="F58C9E70"/>
+    <w:tmpl w:val="E55E0996"/>
     <w:lvl w:ilvl="0">
       <w:start w:val="1"/>
       <w:numFmt w:val="decimal"/>
@@ -1395,7 +1581,7 @@
   <w:abstractNum w:abstractNumId="10" w15:restartNumberingAfterBreak="0">
     <w:nsid w:val="FFFFFF89"/>
     <w:multiLevelType w:val="singleLevel"/>
-    <w:tmpl w:val="B33A2576"/>
+    <w:tmpl w:val="97646DCA"/>
     <w:lvl w:ilvl="0">
       <w:start w:val="1"/>
       <w:numFmt w:val="bullet"/>
@@ -1714,7 +1900,7 @@
     <w:abstractNumId w:val="0"/>
   </w:num>
   <w:num w:numId="32">
-    <w:abstractNumId w:val="0"/>
+    <w:abstractNumId w:val="12"/>
   </w:num>
   <w:num w:numId="33">
     <w:abstractNumId w:val="0"/>
@@ -1723,6 +1909,30 @@
     <w:abstractNumId w:val="0"/>
   </w:num>
   <w:num w:numId="35">
+    <w:abstractNumId w:val="0"/>
+  </w:num>
+  <w:num w:numId="36">
+    <w:abstractNumId w:val="12"/>
+  </w:num>
+  <w:num w:numId="37">
+    <w:abstractNumId w:val="0"/>
+  </w:num>
+  <w:num w:numId="38">
+    <w:abstractNumId w:val="0"/>
+  </w:num>
+  <w:num w:numId="39">
+    <w:abstractNumId w:val="0"/>
+  </w:num>
+  <w:num w:numId="40">
+    <w:abstractNumId w:val="12"/>
+  </w:num>
+  <w:num w:numId="41">
+    <w:abstractNumId w:val="0"/>
+  </w:num>
+  <w:num w:numId="42">
+    <w:abstractNumId w:val="0"/>
+  </w:num>
+  <w:num w:numId="43">
     <w:abstractNumId w:val="0"/>
   </w:num>
 </w:numbering>
@@ -2115,19 +2325,18 @@
     <w:uiPriority w:val="9"/>
     <w:unhideWhenUsed/>
     <w:qFormat/>
+    <w:rsid w:val="005A2573"/>
     <w:pPr>
       <w:keepNext/>
       <w:keepLines/>
-      <w:spacing w:before="200" w:after="0"/>
+      <w:spacing w:before="200" w:after="0" w:line="276" w:lineRule="auto"/>
       <w:outlineLvl w:val="1"/>
     </w:pPr>
     <w:rPr>
-      <w:rFonts w:asciiTheme="majorHAnsi" w:eastAsiaTheme="majorEastAsia" w:hAnsiTheme="majorHAnsi" w:cstheme="majorBidi"/>
+      <w:rFonts w:ascii="Garamond" w:eastAsiaTheme="majorEastAsia" w:hAnsi="Garamond" w:cs="Times New Roman"/>
       <w:b/>
       <w:bCs/>
-      <w:color w:val="4F81BD" w:themeColor="accent1"/>
-      <w:sz w:val="32"/>
-      <w:szCs w:val="32"/>
+      <w:smallCaps/>
     </w:rPr>
   </w:style>
   <w:style w:type="paragraph" w:styleId="Heading3">
@@ -2154,22 +2363,18 @@
   </w:style>
   <w:style w:type="paragraph" w:styleId="Heading4">
     <w:name w:val="heading 4"/>
-    <w:basedOn w:val="Normal"/>
+    <w:basedOn w:val="Compact"/>
     <w:next w:val="BodyText"/>
     <w:uiPriority w:val="9"/>
     <w:unhideWhenUsed/>
     <w:qFormat/>
+    <w:rsid w:val="00DA0C45"/>
     <w:pPr>
-      <w:keepNext/>
-      <w:keepLines/>
-      <w:spacing w:before="200" w:after="0"/>
+      <w:ind w:left="540" w:hanging="540"/>
       <w:outlineLvl w:val="3"/>
     </w:pPr>
     <w:rPr>
-      <w:rFonts w:asciiTheme="majorHAnsi" w:eastAsiaTheme="majorEastAsia" w:hAnsiTheme="majorHAnsi" w:cstheme="majorBidi"/>
-      <w:b/>
-      <w:bCs/>
-      <w:color w:val="4F81BD" w:themeColor="accent1"/>
+      <w:color w:val="000000" w:themeColor="text1"/>
     </w:rPr>
   </w:style>
   <w:style w:type="paragraph" w:styleId="Heading5">
@@ -2296,9 +2501,13 @@
     <w:basedOn w:val="Normal"/>
     <w:link w:val="BodyTextChar"/>
     <w:qFormat/>
+    <w:rsid w:val="00FF4CDC"/>
     <w:pPr>
-      <w:spacing w:before="180" w:after="180"/>
+      <w:spacing w:before="180" w:after="0"/>
     </w:pPr>
+    <w:rPr>
+      <w:rFonts w:ascii="Garamond" w:hAnsi="Garamond"/>
+    </w:rPr>
   </w:style>
   <w:style w:type="paragraph" w:customStyle="1" w:styleId="FirstParagraph">
     <w:name w:val="First Paragraph"/>
@@ -2310,7 +2519,7 @@
     <w:name w:val="Compact"/>
     <w:basedOn w:val="BodyText"/>
     <w:qFormat/>
-    <w:rsid w:val="00392625"/>
+    <w:rsid w:val="008B11CF"/>
     <w:pPr>
       <w:spacing w:before="36" w:after="36" w:line="276" w:lineRule="auto"/>
     </w:pPr>
@@ -2320,15 +2529,15 @@
     <w:basedOn w:val="Normal"/>
     <w:next w:val="BodyText"/>
     <w:qFormat/>
-    <w:rsid w:val="007F5DDC"/>
+    <w:rsid w:val="005A2573"/>
     <w:pPr>
       <w:keepNext/>
       <w:keepLines/>
-      <w:spacing w:before="480" w:after="0"/>
+      <w:spacing w:before="480" w:after="0" w:line="276" w:lineRule="auto"/>
       <w:jc w:val="center"/>
     </w:pPr>
     <w:rPr>
-      <w:rFonts w:eastAsiaTheme="majorEastAsia" w:cstheme="majorBidi"/>
+      <w:rFonts w:ascii="Garamond" w:eastAsiaTheme="majorEastAsia" w:hAnsi="Garamond" w:cstheme="majorBidi"/>
     </w:rPr>
   </w:style>
   <w:style w:type="paragraph" w:styleId="Subtitle">
@@ -2349,28 +2558,32 @@
     <w:basedOn w:val="Title"/>
     <w:next w:val="BodyText"/>
     <w:qFormat/>
-    <w:rsid w:val="007F5DDC"/>
+    <w:rsid w:val="005A2573"/>
     <w:pPr>
       <w:spacing w:before="0"/>
     </w:pPr>
     <w:rPr>
-      <w:rFonts w:ascii="Calibri" w:hAnsi="Calibri" w:cs="Calibri"/>
+      <w:rFonts w:cs="Times New Roman"/>
       <w:b/>
       <w:bCs/>
-      <w:color w:val="4F81BD" w:themeColor="accent1"/>
-      <w:sz w:val="36"/>
-      <w:szCs w:val="36"/>
+      <w:sz w:val="32"/>
+      <w:szCs w:val="32"/>
     </w:rPr>
   </w:style>
   <w:style w:type="paragraph" w:styleId="Date">
     <w:name w:val="Date"/>
     <w:next w:val="BodyText"/>
     <w:qFormat/>
+    <w:rsid w:val="005A2573"/>
     <w:pPr>
       <w:keepNext/>
       <w:keepLines/>
+      <w:spacing w:line="276" w:lineRule="auto"/>
       <w:jc w:val="center"/>
     </w:pPr>
+    <w:rPr>
+      <w:rFonts w:ascii="Garamond" w:hAnsi="Garamond"/>
+    </w:rPr>
   </w:style>
   <w:style w:type="paragraph" w:customStyle="1" w:styleId="Abstract">
     <w:name w:val="Abstract"/>
@@ -2505,8 +2718,9 @@
   <w:style w:type="character" w:styleId="Hyperlink">
     <w:name w:val="Hyperlink"/>
     <w:basedOn w:val="CaptionChar"/>
-    <w:rPr>
-      <w:color w:val="4F81BD" w:themeColor="accent1"/>
+    <w:rsid w:val="003E0C26"/>
+    <w:rPr>
+      <w:color w:val="auto"/>
     </w:rPr>
   </w:style>
   <w:style w:type="paragraph" w:styleId="TOCHeading">
@@ -2841,7 +3055,10 @@
     <w:name w:val="Body Text Char"/>
     <w:basedOn w:val="DefaultParagraphFont"/>
     <w:link w:val="BodyText"/>
-    <w:rsid w:val="008035CC"/>
+    <w:rsid w:val="00FF4CDC"/>
+    <w:rPr>
+      <w:rFonts w:ascii="Garamond" w:hAnsi="Garamond"/>
+    </w:rPr>
   </w:style>
   <w:style w:type="character" w:customStyle="1" w:styleId="HeaderChar">
     <w:name w:val="Header Char"/>

</xml_diff>

<commit_message>
switched pub and conf in cv
</commit_message>
<xml_diff>
--- a/static/documents/Nick_Tackes.docx
+++ b/static/documents/Nick_Tackes.docx
@@ -23,7 +23,7 @@
         <w:pStyle w:val="Date"/>
       </w:pPr>
       <w:r>
-        <w:t>August 6, 2021</w:t>
+        <w:t>August 9, 2021</w:t>
       </w:r>
     </w:p>
     <w:tbl>
@@ -753,93 +753,14 @@
       <w:pPr>
         <w:pStyle w:val="Heading2"/>
       </w:pPr>
-      <w:bookmarkStart w:id="6" w:name="conferences-and-invited-talks"/>
+      <w:bookmarkStart w:id="6" w:name="publications"/>
       <w:bookmarkEnd w:id="5"/>
       <w:r>
         <w:lastRenderedPageBreak/>
-        <w:t>Conferences and Invited Talks</w:t>
-      </w:r>
-    </w:p>
-    <w:p>
-      <w:pPr>
-        <w:pStyle w:val="Heading4"/>
-      </w:pPr>
-      <w:bookmarkStart w:id="7" w:name="Xe947fed0e8eb853c7a0facb93678e968b938dad"/>
-      <w:r>
-        <w:t>“Om Shanti Emojis: Three Facets of Digital Hinduism,” Anthropology of Religion Unit and Religion, Media, and Culture Unit, American Academy of Religion, Online, December 5, 2</w:t>
-      </w:r>
-      <w:r>
-        <w:t>020.</w:t>
-      </w:r>
-    </w:p>
-    <w:p>
-      <w:pPr>
-        <w:pStyle w:val="Heading4"/>
-      </w:pPr>
-      <w:bookmarkStart w:id="8" w:name="Xab3be2f341baa67b86d4b1f13daea0b2fd00d2d"/>
-      <w:bookmarkEnd w:id="7"/>
-      <w:r>
-        <w:t>“Energy and Vibrations: The Logic of Transformation in the Gayatri Pariwar and the Brahma Kumaris,” Public Health Workshop, Jalaharwal Nehru University, New Delhi, March 12, 2020.</w:t>
-      </w:r>
-    </w:p>
-    <w:p>
-      <w:pPr>
-        <w:pStyle w:val="Heading4"/>
-      </w:pPr>
-      <w:bookmarkStart w:id="9" w:name="X6afb2aa8fef3f5c380037729498430d7f4b02ff"/>
-      <w:bookmarkEnd w:id="8"/>
-      <w:r>
-        <w:t>“Zooming in on Mozoomdar: A Microhistory of Brahmo Belief,” Religion in</w:t>
-      </w:r>
-      <w:r>
-        <w:t xml:space="preserve"> South Asia Section, American Academy of Religion, Denver, November 18, 2018.</w:t>
-      </w:r>
-    </w:p>
-    <w:p>
-      <w:pPr>
-        <w:pStyle w:val="Heading4"/>
-      </w:pPr>
-      <w:bookmarkStart w:id="10" w:name="X6ac1c5fb591ea562c4d99f18fabe96492b884e8"/>
-      <w:bookmarkEnd w:id="9"/>
-      <w:r>
-        <w:t>Chair/Discussant, “Yoga and Politics: South Asia and Beyond,” Madison South Asia Conference, October 12, 2018.</w:t>
-      </w:r>
-    </w:p>
-    <w:p>
-      <w:pPr>
-        <w:pStyle w:val="Heading4"/>
-      </w:pPr>
-      <w:bookmarkStart w:id="11" w:name="Xca7c74180c8da51d481adaa9359fc158b3933b9"/>
-      <w:bookmarkEnd w:id="10"/>
-      <w:r>
-        <w:t>“The Creation of a Mahatma: Creative License in Ratnadeep Pictures’</w:t>
-      </w:r>
-      <w:r>
-        <w:t xml:space="preserve"> </w:t>
-      </w:r>
-      <w:r>
-        <w:rPr>
-          <w:i/>
-          <w:iCs/>
-        </w:rPr>
-        <w:t>Tulsidas</w:t>
-      </w:r>
-      <w:r>
-        <w:t xml:space="preserve"> (1954),” Madison South Asia Conference, October 23, 2015.</w:t>
-      </w:r>
-    </w:p>
-    <w:p>
-      <w:pPr>
-        <w:pStyle w:val="Heading2"/>
-      </w:pPr>
-      <w:bookmarkStart w:id="12" w:name="publications"/>
-      <w:bookmarkEnd w:id="11"/>
-      <w:bookmarkEnd w:id="6"/>
-      <w:r>
         <w:t>Publications</w:t>
       </w:r>
     </w:p>
-    <w:bookmarkStart w:id="13" w:name="X2e0732201ccaa32ea8d097eefc5fc50917b691b"/>
+    <w:bookmarkStart w:id="7" w:name="X2e0732201ccaa32ea8d097eefc5fc50917b691b"/>
     <w:p>
       <w:pPr>
         <w:pStyle w:val="Heading4"/>
@@ -865,21 +786,19 @@
           <w:i/>
           <w:iCs/>
         </w:rPr>
-        <w:t>Journal of the American Academy of Re</w:t>
-      </w:r>
-      <w:r>
-        <w:rPr>
-          <w:rStyle w:val="Hyperlink"/>
-          <w:i/>
-          <w:iCs/>
-        </w:rPr>
-        <w:t>ligion,</w:t>
+        <w:t>Journal of the American Academy of Religion,</w:t>
       </w:r>
       <w:r>
         <w:rPr>
           <w:rStyle w:val="Hyperlink"/>
         </w:rPr>
-        <w:t xml:space="preserve"> (forthcoming).</w:t>
+        <w:t xml:space="preserve"> (forthco</w:t>
+      </w:r>
+      <w:r>
+        <w:rPr>
+          <w:rStyle w:val="Hyperlink"/>
+        </w:rPr>
+        <w:t>ming).</w:t>
       </w:r>
       <w:r>
         <w:rPr>
@@ -888,8 +807,8 @@
         <w:fldChar w:fldCharType="end"/>
       </w:r>
     </w:p>
-    <w:bookmarkStart w:id="14" w:name="Xd3e12b20aec04bc8cd302f26deca2ce6ef0d73d"/>
-    <w:bookmarkEnd w:id="13"/>
+    <w:bookmarkStart w:id="8" w:name="Xd3e12b20aec04bc8cd302f26deca2ce6ef0d73d"/>
+    <w:bookmarkEnd w:id="7"/>
     <w:p>
       <w:pPr>
         <w:pStyle w:val="Heading4"/>
@@ -934,9 +853,88 @@
       <w:pPr>
         <w:pStyle w:val="Heading2"/>
       </w:pPr>
+      <w:bookmarkStart w:id="9" w:name="conferences-and-invited-talks"/>
+      <w:bookmarkEnd w:id="8"/>
+      <w:bookmarkEnd w:id="6"/>
+      <w:r>
+        <w:t>Conferences and Invited Talks</w:t>
+      </w:r>
+    </w:p>
+    <w:p>
+      <w:pPr>
+        <w:pStyle w:val="Heading4"/>
+      </w:pPr>
+      <w:bookmarkStart w:id="10" w:name="Xe947fed0e8eb853c7a0facb93678e968b938dad"/>
+      <w:r>
+        <w:t>“Om Shanti</w:t>
+      </w:r>
+      <w:r>
+        <w:t xml:space="preserve"> Emojis: Three Facets of Digital Hinduism,” Anthropology of Religion Unit and Religion, Media, and Culture Unit, American Academy of Religion, Online, December 5, 2020.</w:t>
+      </w:r>
+    </w:p>
+    <w:p>
+      <w:pPr>
+        <w:pStyle w:val="Heading4"/>
+      </w:pPr>
+      <w:bookmarkStart w:id="11" w:name="Xab3be2f341baa67b86d4b1f13daea0b2fd00d2d"/>
+      <w:bookmarkEnd w:id="10"/>
+      <w:r>
+        <w:t>“Energy and Vibrations: The Logic of Transformation in the Gayatri Pariwar and the Brah</w:t>
+      </w:r>
+      <w:r>
+        <w:t>ma Kumaris,” Public Health Workshop, Jalaharwal Nehru University, New Delhi, March 12, 2020.</w:t>
+      </w:r>
+    </w:p>
+    <w:p>
+      <w:pPr>
+        <w:pStyle w:val="Heading4"/>
+      </w:pPr>
+      <w:bookmarkStart w:id="12" w:name="X6afb2aa8fef3f5c380037729498430d7f4b02ff"/>
+      <w:bookmarkEnd w:id="11"/>
+      <w:r>
+        <w:t>“Zooming in on Mozoomdar: A Microhistory of Brahmo Belief,” Religion in South Asia Section, American Academy of Religion, Denver, November 18, 2018.</w:t>
+      </w:r>
+    </w:p>
+    <w:p>
+      <w:pPr>
+        <w:pStyle w:val="Heading4"/>
+      </w:pPr>
+      <w:bookmarkStart w:id="13" w:name="X6ac1c5fb591ea562c4d99f18fabe96492b884e8"/>
+      <w:bookmarkEnd w:id="12"/>
+      <w:r>
+        <w:t>Chair/Discussa</w:t>
+      </w:r>
+      <w:r>
+        <w:t>nt, “Yoga and Politics: South Asia and Beyond,” Madison South Asia Conference, October 12, 2018.</w:t>
+      </w:r>
+    </w:p>
+    <w:p>
+      <w:pPr>
+        <w:pStyle w:val="Heading4"/>
+      </w:pPr>
+      <w:bookmarkStart w:id="14" w:name="Xca7c74180c8da51d481adaa9359fc158b3933b9"/>
+      <w:bookmarkEnd w:id="13"/>
+      <w:r>
+        <w:t xml:space="preserve">“The Creation of a Mahatma: Creative License in Ratnadeep Pictures’ </w:t>
+      </w:r>
+      <w:r>
+        <w:rPr>
+          <w:i/>
+          <w:iCs/>
+        </w:rPr>
+        <w:t>Tulsidas</w:t>
+      </w:r>
+      <w:r>
+        <w:t xml:space="preserve"> (1954),” Madison South Asia Conference, October 23, 2015.</w:t>
+      </w:r>
+    </w:p>
+    <w:p>
+      <w:pPr>
+        <w:pStyle w:val="Heading2"/>
+      </w:pPr>
       <w:bookmarkStart w:id="15" w:name="professional-memberships"/>
       <w:bookmarkEnd w:id="14"/>
-      <w:bookmarkEnd w:id="12"/>
+      <w:bookmarkEnd w:id="9"/>
       <w:r>
         <w:t>Professional Memberships</w:t>
       </w:r>
@@ -1212,7 +1210,7 @@
         <w:rFonts w:ascii="Garamond" w:hAnsi="Garamond"/>
         <w:noProof/>
       </w:rPr>
-      <w:t>8/6/2021</w:t>
+      <w:t>8/9/2021</w:t>
     </w:r>
     <w:r>
       <w:rPr>

</xml_diff>

<commit_message>
update to cv addresses
</commit_message>
<xml_diff>
--- a/static/documents/Nick_Tackes.docx
+++ b/static/documents/Nick_Tackes.docx
@@ -23,7 +23,7 @@
         <w:pStyle w:val="Date"/>
       </w:pPr>
       <w:r>
-        <w:t>September 29, 2021</w:t>
+        <w:t>September 30, 2021</w:t>
       </w:r>
     </w:p>
     <w:tbl>
@@ -90,7 +90,7 @@
               <w:jc w:val="right"/>
             </w:pPr>
             <w:r>
-              <w:t>Philadelphia PA, 19106</w:t>
+              <w:t>Philadelphia, PA 19106</w:t>
             </w:r>
           </w:p>
         </w:tc>
@@ -1584,7 +1584,7 @@
         <w:rFonts w:ascii="Garamond" w:hAnsi="Garamond"/>
         <w:noProof/>
       </w:rPr>
-      <w:t>9/29/2021</w:t>
+      <w:t>9/30/2021</w:t>
     </w:r>
     <w:r>
       <w:rPr>

</xml_diff>

<commit_message>
cv order and format
</commit_message>
<xml_diff>
--- a/static/documents/Nick_Tackes.docx
+++ b/static/documents/Nick_Tackes.docx
@@ -502,8 +502,34 @@
       <w:pPr>
         <w:pStyle w:val="Heading2"/>
       </w:pPr>
-      <w:bookmarkStart w:id="4" w:name="competitive-scholarships-and-honors"/>
+      <w:bookmarkStart w:id="4" w:name="languages"/>
       <w:bookmarkEnd w:id="3"/>
+      <w:r>
+        <w:t>Languages</w:t>
+      </w:r>
+    </w:p>
+    <w:p>
+      <w:pPr>
+        <w:pStyle w:val="FirstParagraph"/>
+      </w:pPr>
+      <w:r>
+        <w:t>English (native)</w:t>
+      </w:r>
+    </w:p>
+    <w:p>
+      <w:pPr>
+        <w:pStyle w:val="BodyText"/>
+      </w:pPr>
+      <w:r>
+        <w:t>Hindi (fluent)</w:t>
+      </w:r>
+    </w:p>
+    <w:p>
+      <w:pPr>
+        <w:pStyle w:val="Heading2"/>
+      </w:pPr>
+      <w:bookmarkStart w:id="5" w:name="competitive-scholarships-and-honors"/>
+      <w:bookmarkEnd w:id="4"/>
       <w:r>
         <w:t>Competitive Scholarships and Honors</w:t>
       </w:r>
@@ -569,14 +595,14 @@
               <w:pStyle w:val="Compact"/>
             </w:pPr>
             <w:r>
-              <w:t>Fulbright-Hays Doctoral Dissertation Research Award: Mathura, India</w:t>
+              <w:t xml:space="preserve">Fulbright-Hays Doctoral Dissertation Research Award: </w:t>
+            </w:r>
+            <w:r>
+              <w:t>Mathura, India</w:t>
             </w:r>
             <w:r>
               <w:br/>
-              <w:t>AIIS Junior Research Fellow</w:t>
-            </w:r>
-            <w:r>
-              <w:t>ship (declined)</w:t>
+              <w:t>AIIS Junior Research Fellowship (declined)</w:t>
             </w:r>
           </w:p>
         </w:tc>
@@ -730,13 +756,13 @@
       <w:pPr>
         <w:pStyle w:val="Heading2"/>
       </w:pPr>
-      <w:bookmarkStart w:id="5" w:name="publications"/>
-      <w:bookmarkEnd w:id="4"/>
+      <w:bookmarkStart w:id="6" w:name="publications"/>
+      <w:bookmarkEnd w:id="5"/>
       <w:r>
         <w:t>Publications</w:t>
       </w:r>
     </w:p>
-    <w:bookmarkStart w:id="6" w:name="Xc4003c2db177a1caec6c14962a7b3a4d301c6b3"/>
+    <w:bookmarkStart w:id="7" w:name="Xc4003c2db177a1caec6c14962a7b3a4d301c6b3"/>
     <w:p>
       <w:pPr>
         <w:pStyle w:val="Heading4"/>
@@ -754,13 +780,7 @@
         <w:rPr>
           <w:rStyle w:val="Hyperlink"/>
         </w:rPr>
-        <w:t>“</w:t>
-      </w:r>
-      <w:r>
-        <w:rPr>
-          <w:rStyle w:val="Hyperlink"/>
-        </w:rPr>
-        <w:t xml:space="preserve">COVID-19 First Responders: The Gayatri Pariwar and the Immune Ritual Body.” </w:t>
+        <w:t xml:space="preserve">“COVID-19 First Responders: The Gayatri Pariwar and the Immune Ritual Body.” </w:t>
       </w:r>
       <w:r>
         <w:rPr>
@@ -783,8 +803,8 @@
         <w:fldChar w:fldCharType="end"/>
       </w:r>
     </w:p>
-    <w:bookmarkStart w:id="7" w:name="Xd3e12b20aec04bc8cd302f26deca2ce6ef0d73d"/>
-    <w:bookmarkEnd w:id="6"/>
+    <w:bookmarkStart w:id="8" w:name="Xd3e12b20aec04bc8cd302f26deca2ce6ef0d73d"/>
+    <w:bookmarkEnd w:id="7"/>
     <w:p>
       <w:pPr>
         <w:pStyle w:val="Heading4"/>
@@ -793,7 +813,10 @@
         <w:fldChar w:fldCharType="begin"/>
       </w:r>
       <w:r>
-        <w:instrText xml:space="preserve"> HYPERLINK "https://doi.org/10.1080/17441692.2018.1511742" \h </w:instrText>
+        <w:instrText xml:space="preserve"> HYPERLINK "https://doi.org/10.1080/1744</w:instrText>
+      </w:r>
+      <w:r>
+        <w:instrText xml:space="preserve">1692.2018.1511742" \h </w:instrText>
       </w:r>
       <w:r>
         <w:fldChar w:fldCharType="separate"/>
@@ -802,13 +825,7 @@
         <w:rPr>
           <w:rStyle w:val="Hyperlink"/>
         </w:rPr>
-        <w:t>“Metabolic Living: Food, Fat, and the</w:t>
-      </w:r>
-      <w:r>
-        <w:rPr>
-          <w:rStyle w:val="Hyperlink"/>
-        </w:rPr>
-        <w:t xml:space="preserve"> Absorption of Illness in India by Harris Solomon (Review).” </w:t>
+        <w:t xml:space="preserve">“Metabolic Living: Food, Fat, and the Absorption of Illness in India by Harris Solomon (Review).” </w:t>
       </w:r>
       <w:r>
         <w:rPr>
@@ -835,9 +852,9 @@
       <w:pPr>
         <w:pStyle w:val="Heading2"/>
       </w:pPr>
-      <w:bookmarkStart w:id="8" w:name="conferences-and-invited-talks"/>
-      <w:bookmarkEnd w:id="7"/>
-      <w:bookmarkEnd w:id="5"/>
+      <w:bookmarkStart w:id="9" w:name="conferences-and-invited-talks"/>
+      <w:bookmarkEnd w:id="8"/>
+      <w:bookmarkEnd w:id="6"/>
       <w:r>
         <w:lastRenderedPageBreak/>
         <w:t>Conferences and Invited Talks</w:t>
@@ -847,58 +864,81 @@
       <w:pPr>
         <w:pStyle w:val="Heading4"/>
       </w:pPr>
-      <w:bookmarkStart w:id="9" w:name="Xe947fed0e8eb853c7a0facb93678e968b938dad"/>
-      <w:r>
-        <w:t>“Om Shanti Emojis: Three Facets of Digital Hinduism,” Anthropology of Religion Unit and Religion, Media, and Culture Un</w:t>
-      </w:r>
-      <w:r>
-        <w:t>it, American Academy of Religion, Online, December 5, 2020.</w:t>
+      <w:bookmarkStart w:id="10" w:name="X42b8fca52b567ade56540a26571e4e6e8ae697c"/>
+      <w:r>
+        <w:t>“COVID-19 First Responders: The Gayatri Pariwar and the Imm</w:t>
+      </w:r>
+      <w:r>
+        <w:t>une Ritual Body,” Hinduism Unit and Religion in South Asia Unit, American Academy of Religion, Online, November 20, 2021.</w:t>
       </w:r>
     </w:p>
     <w:p>
       <w:pPr>
         <w:pStyle w:val="Heading4"/>
       </w:pPr>
-      <w:bookmarkStart w:id="10" w:name="Xab3be2f341baa67b86d4b1f13daea0b2fd00d2d"/>
-      <w:bookmarkEnd w:id="9"/>
-      <w:r>
-        <w:t>“Energy and Vibrations: The Logic of Transformation in the Gayatri Pariwar and the Brahma Kumaris,” Public Health Workshop, Jalaharwal Nehru University, New Delhi, March 12, 2020.</w:t>
+      <w:bookmarkStart w:id="11" w:name="X519c988f19f0b10b3c9c8c4ed8c25aa173286b8"/>
+      <w:bookmarkEnd w:id="10"/>
+      <w:r>
+        <w:t>“Honey Forest on a Hill: How the Brahma Kumaris Make a Pilgrimage Place,” Madison South Asia Conference, Online, October 22, 2021.</w:t>
       </w:r>
     </w:p>
     <w:p>
       <w:pPr>
         <w:pStyle w:val="Heading4"/>
       </w:pPr>
-      <w:bookmarkStart w:id="11" w:name="X6afb2aa8fef3f5c380037729498430d7f4b02ff"/>
-      <w:bookmarkEnd w:id="10"/>
-      <w:r>
-        <w:t>“Zooming in on M</w:t>
-      </w:r>
-      <w:r>
-        <w:t>ozoomdar: A Microhistory of Brahmo Belief,” Religion in South Asia Section, American Academy of Religion, Denver, November 18, 2018.</w:t>
+      <w:bookmarkStart w:id="12" w:name="Xe947fed0e8eb853c7a0facb93678e968b938dad"/>
+      <w:bookmarkEnd w:id="11"/>
+      <w:r>
+        <w:t>“Om</w:t>
+      </w:r>
+      <w:r>
+        <w:t xml:space="preserve"> Shanti Emojis: Three Facets of Digital Hinduism,” Anthropology of Religion Unit and Religion, Media, and Culture Unit, American Academy of Religion, Online, December 5, 2020.</w:t>
       </w:r>
     </w:p>
     <w:p>
       <w:pPr>
         <w:pStyle w:val="Heading4"/>
       </w:pPr>
-      <w:bookmarkStart w:id="12" w:name="X6ac1c5fb591ea562c4d99f18fabe96492b884e8"/>
-      <w:bookmarkEnd w:id="11"/>
-      <w:r>
-        <w:t>Chair/Discussant, “Yoga and Politics: South Asia and Beyond,” Madison South Asia Conference, October 12, 2018.</w:t>
+      <w:bookmarkStart w:id="13" w:name="Xab3be2f341baa67b86d4b1f13daea0b2fd00d2d"/>
+      <w:bookmarkEnd w:id="12"/>
+      <w:r>
+        <w:t>“Energy and Vibrations: The Logic of Transformation in the Gayatri Pariwar and t</w:t>
+      </w:r>
+      <w:r>
+        <w:t>he Brahma Kumaris,” Public Health Workshop, Jalaharwal Nehru University, New Delhi, March 12, 2020.</w:t>
       </w:r>
     </w:p>
     <w:p>
       <w:pPr>
         <w:pStyle w:val="Heading4"/>
       </w:pPr>
-      <w:bookmarkStart w:id="13" w:name="Xca7c74180c8da51d481adaa9359fc158b3933b9"/>
-      <w:bookmarkEnd w:id="12"/>
-      <w:r>
-        <w:t>“The Creatio</w:t>
-      </w:r>
-      <w:r>
-        <w:t xml:space="preserve">n of a Mahatma: Creative License in Ratnadeep Pictures’ </w:t>
+      <w:bookmarkStart w:id="14" w:name="X6afb2aa8fef3f5c380037729498430d7f4b02ff"/>
+      <w:bookmarkEnd w:id="13"/>
+      <w:r>
+        <w:t>“Zooming in on Mozoomdar: A Microhistory of Brahmo Belief,” Religion in South Asia Section, American Academy of Religion, Denver, November 18, 2018.</w:t>
+      </w:r>
+    </w:p>
+    <w:p>
+      <w:pPr>
+        <w:pStyle w:val="Heading4"/>
+      </w:pPr>
+      <w:bookmarkStart w:id="15" w:name="X6ac1c5fb591ea562c4d99f18fabe96492b884e8"/>
+      <w:bookmarkEnd w:id="14"/>
+      <w:r>
+        <w:t>Chair/D</w:t>
+      </w:r>
+      <w:r>
+        <w:t>iscussant, “Yoga and Politics: South Asia and Beyond,” Madison South Asia Conference, October 12, 2018.</w:t>
+      </w:r>
+    </w:p>
+    <w:p>
+      <w:pPr>
+        <w:pStyle w:val="Heading4"/>
+      </w:pPr>
+      <w:bookmarkStart w:id="16" w:name="Xca7c74180c8da51d481adaa9359fc158b3933b9"/>
+      <w:bookmarkEnd w:id="15"/>
+      <w:r>
+        <w:t xml:space="preserve">“The Creation of a Mahatma: Creative License in Ratnadeep Pictures’ </w:t>
       </w:r>
       <w:r>
         <w:rPr>
@@ -915,11 +955,14 @@
       <w:pPr>
         <w:pStyle w:val="Heading2"/>
       </w:pPr>
-      <w:bookmarkStart w:id="14" w:name="professional-memberships"/>
-      <w:bookmarkEnd w:id="13"/>
-      <w:bookmarkEnd w:id="8"/>
-      <w:r>
-        <w:t>Professional Memberships</w:t>
+      <w:bookmarkStart w:id="17" w:name="professional-memberships"/>
+      <w:bookmarkEnd w:id="16"/>
+      <w:bookmarkEnd w:id="9"/>
+      <w:r>
+        <w:t>Professional Memb</w:t>
+      </w:r>
+      <w:r>
+        <w:t>erships</w:t>
       </w:r>
     </w:p>
     <w:p>
@@ -942,8 +985,8 @@
       <w:pPr>
         <w:pStyle w:val="Heading2"/>
       </w:pPr>
-      <w:bookmarkStart w:id="15" w:name="teaching-and-academic-service"/>
-      <w:bookmarkEnd w:id="14"/>
+      <w:bookmarkStart w:id="18" w:name="teaching-and-academic-service"/>
+      <w:bookmarkEnd w:id="17"/>
       <w:r>
         <w:t>Teaching and Academic Service</w:t>
       </w:r>
@@ -952,12 +995,9 @@
       <w:pPr>
         <w:pStyle w:val="Heading3"/>
       </w:pPr>
-      <w:bookmarkStart w:id="16" w:name="instructor-of-record"/>
-      <w:r>
-        <w:t>Instructor of</w:t>
-      </w:r>
-      <w:r>
-        <w:t xml:space="preserve"> Record</w:t>
+      <w:bookmarkStart w:id="19" w:name="instructor-of-record"/>
+      <w:r>
+        <w:t>Instructor of Record</w:t>
       </w:r>
     </w:p>
     <w:tbl>
@@ -1018,8 +1058,8 @@
       <w:pPr>
         <w:pStyle w:val="Heading3"/>
       </w:pPr>
-      <w:bookmarkStart w:id="17" w:name="lead-teaching-fellow"/>
-      <w:bookmarkEnd w:id="16"/>
+      <w:bookmarkStart w:id="20" w:name="lead-teaching-fellow"/>
+      <w:bookmarkEnd w:id="19"/>
       <w:r>
         <w:t>Lead Teaching Fellow</w:t>
       </w:r>
@@ -1082,8 +1122,8 @@
       <w:pPr>
         <w:pStyle w:val="Heading3"/>
       </w:pPr>
-      <w:bookmarkStart w:id="18" w:name="teaching-assistant"/>
-      <w:bookmarkEnd w:id="17"/>
+      <w:bookmarkStart w:id="21" w:name="teaching-assistant"/>
+      <w:bookmarkEnd w:id="20"/>
       <w:r>
         <w:t>Teaching Assistant</w:t>
       </w:r>
@@ -1165,10 +1205,7 @@
               <w:pStyle w:val="Compact"/>
             </w:pPr>
             <w:r>
-              <w:t>“</w:t>
-            </w:r>
-            <w:r>
-              <w:t>Millennium: Apocalypse and Utopia”</w:t>
+              <w:t>“Millennium: Apocalypse and Utopia”</w:t>
             </w:r>
           </w:p>
         </w:tc>
@@ -1275,8 +1312,8 @@
       <w:pPr>
         <w:pStyle w:val="Heading3"/>
       </w:pPr>
-      <w:bookmarkStart w:id="19" w:name="research-assistant"/>
-      <w:bookmarkEnd w:id="18"/>
+      <w:bookmarkStart w:id="22" w:name="research-assistant"/>
+      <w:bookmarkEnd w:id="21"/>
       <w:r>
         <w:t>Research Assistant</w:t>
       </w:r>
@@ -1365,10 +1402,10 @@
       <w:pPr>
         <w:pStyle w:val="Heading3"/>
       </w:pPr>
-      <w:bookmarkStart w:id="20" w:name="graduate-mentor-columbia-university-2018"/>
-      <w:bookmarkEnd w:id="19"/>
-      <w:r>
-        <w:t>Graduate Mentor (Columbia University, 2018)</w:t>
+      <w:bookmarkStart w:id="23" w:name="graduate-mentor"/>
+      <w:bookmarkEnd w:id="22"/>
+      <w:r>
+        <w:t>Graduate Mentor</w:t>
       </w:r>
     </w:p>
     <w:tbl>
@@ -1424,35 +1461,10 @@
           </w:p>
         </w:tc>
       </w:tr>
+      <w:bookmarkEnd w:id="23"/>
+      <w:bookmarkEnd w:id="18"/>
     </w:tbl>
-    <w:p>
-      <w:pPr>
-        <w:pStyle w:val="Heading2"/>
-      </w:pPr>
-      <w:bookmarkStart w:id="21" w:name="languages"/>
-      <w:bookmarkEnd w:id="20"/>
-      <w:bookmarkEnd w:id="15"/>
-      <w:r>
-        <w:t>Languages</w:t>
-      </w:r>
-    </w:p>
-    <w:p>
-      <w:pPr>
-        <w:pStyle w:val="FirstParagraph"/>
-      </w:pPr>
-      <w:r>
-        <w:t>English (native)</w:t>
-      </w:r>
-    </w:p>
-    <w:p>
-      <w:pPr>
-        <w:pStyle w:val="BodyText"/>
-      </w:pPr>
-      <w:r>
-        <w:t>Hindi (fluent)</w:t>
-      </w:r>
-    </w:p>
-    <w:bookmarkEnd w:id="21"/>
+    <w:p/>
     <w:sectPr>
       <w:headerReference w:type="even" r:id="rId7"/>
       <w:headerReference w:type="default" r:id="rId8"/>
@@ -1603,11 +1615,6 @@
         <w:rFonts w:ascii="Garamond" w:hAnsi="Garamond"/>
       </w:rPr>
       <w:tab/>
-    </w:r>
-    <w:r>
-      <w:rPr>
-        <w:rFonts w:ascii="Garamond" w:hAnsi="Garamond"/>
-      </w:rPr>
       <w:t xml:space="preserve">Nick Tackes | </w:t>
     </w:r>
     <w:sdt>
@@ -2307,6 +2314,9 @@
     <w:abstractNumId w:val="12"/>
   </w:num>
   <w:num w:numId="42">
+    <w:abstractNumId w:val="12"/>
+  </w:num>
+  <w:num w:numId="43">
     <w:abstractNumId w:val="12"/>
   </w:num>
 </w:numbering>
@@ -2892,10 +2902,7 @@
     <w:name w:val="Compact"/>
     <w:basedOn w:val="BodyText"/>
     <w:qFormat/>
-    <w:rsid w:val="008B11CF"/>
-    <w:pPr>
-      <w:spacing w:before="36" w:after="36"/>
-    </w:pPr>
+    <w:rsid w:val="000759F6"/>
   </w:style>
   <w:style w:type="paragraph" w:styleId="Title">
     <w:name w:val="Title"/>

</xml_diff>

<commit_message>
fixed cv conferences and spelling
</commit_message>
<xml_diff>
--- a/static/documents/Nick_Tackes.docx
+++ b/static/documents/Nick_Tackes.docx
@@ -23,7 +23,7 @@
         <w:pStyle w:val="Date"/>
       </w:pPr>
       <w:r>
-        <w:t>September 30, 2021</w:t>
+        <w:t>October 5, 2021</w:t>
       </w:r>
     </w:p>
     <w:tbl>
@@ -876,36 +876,36 @@
       <w:pPr>
         <w:pStyle w:val="Heading4"/>
       </w:pPr>
-      <w:bookmarkStart w:id="11" w:name="X519c988f19f0b10b3c9c8c4ed8c25aa173286b8"/>
+      <w:bookmarkStart w:id="11" w:name="Xe947fed0e8eb853c7a0facb93678e968b938dad"/>
       <w:bookmarkEnd w:id="10"/>
       <w:r>
-        <w:t>“Honey Forest on a Hill: How the Brahma Kumaris Make a Pilgrimage Place,” Madison South Asia Conference, Online, October 22, 2021.</w:t>
+        <w:t>“Om Shanti Emojis: Three Facets of Digital Hinduism,” Anthropology of Religion Unit and Religion, Media, and Culture Unit, American Ac</w:t>
+      </w:r>
+      <w:r>
+        <w:t>ademy of Religion, Online, December 5, 2020.</w:t>
       </w:r>
     </w:p>
     <w:p>
       <w:pPr>
         <w:pStyle w:val="Heading4"/>
       </w:pPr>
-      <w:bookmarkStart w:id="12" w:name="Xe947fed0e8eb853c7a0facb93678e968b938dad"/>
+      <w:bookmarkStart w:id="12" w:name="Xcd7f3a98ae2706ce3cc87db817d851fdb0c756f"/>
       <w:bookmarkEnd w:id="11"/>
       <w:r>
-        <w:t>“Om</w:t>
-      </w:r>
-      <w:r>
-        <w:t xml:space="preserve"> Shanti Emojis: Three Facets of Digital Hinduism,” Anthropology of Religion Unit and Religion, Media, and Culture Unit, American Academy of Religion, Online, December 5, 2020.</w:t>
+        <w:t>Invited Talk, “Energy and Vibrations: The Logic of Transformation in the Gayatri Pariwar and the Brahma Kumaris,” Public Health Workshop, Jawaharlal Nehru University, New Delhi, India, March 12, 2020.</w:t>
       </w:r>
     </w:p>
     <w:p>
       <w:pPr>
         <w:pStyle w:val="Heading4"/>
       </w:pPr>
-      <w:bookmarkStart w:id="13" w:name="Xab3be2f341baa67b86d4b1f13daea0b2fd00d2d"/>
+      <w:bookmarkStart w:id="13" w:name="X9196c333aeac97ee272c5fd121b3c9e7bbebacc"/>
       <w:bookmarkEnd w:id="12"/>
       <w:r>
-        <w:t>“Energy and Vibrations: The Logic of Transformation in the Gayatri Pariwar and t</w:t>
-      </w:r>
-      <w:r>
-        <w:t>he Brahma Kumaris,” Public Health Workshop, Jalaharwal Nehru University, New Delhi, March 12, 2020.</w:t>
+        <w:t>“Marketing</w:t>
+      </w:r>
+      <w:r>
+        <w:t xml:space="preserve"> Religion: From Mathura to Madhuvan,” South and Central Asia Fulbright Conference, Kochi, India, February 24, 2020.</w:t>
       </w:r>
     </w:p>
     <w:p>
@@ -915,27 +915,27 @@
       <w:bookmarkStart w:id="14" w:name="X6afb2aa8fef3f5c380037729498430d7f4b02ff"/>
       <w:bookmarkEnd w:id="13"/>
       <w:r>
-        <w:t>“Zooming in on Mozoomdar: A Microhistory of Brahmo Belief,” Religion in South Asia Section, American Academy of Religion, Denver, November 18, 2018.</w:t>
+        <w:t>“Zooming in on Mozoomdar: A Microhistory of Brahmo Belief,” Religion in South Asia Section, American Academy of Religion, Denver, November 1</w:t>
+      </w:r>
+      <w:r>
+        <w:t>8, 2018.</w:t>
       </w:r>
     </w:p>
     <w:p>
       <w:pPr>
         <w:pStyle w:val="Heading4"/>
       </w:pPr>
-      <w:bookmarkStart w:id="15" w:name="X6ac1c5fb591ea562c4d99f18fabe96492b884e8"/>
+      <w:bookmarkStart w:id="15" w:name="X40985b3b67d22bccab3177cccaedffa6262116c"/>
       <w:bookmarkEnd w:id="14"/>
       <w:r>
-        <w:t>Chair/D</w:t>
-      </w:r>
-      <w:r>
-        <w:t>iscussant, “Yoga and Politics: South Asia and Beyond,” Madison South Asia Conference, October 12, 2018.</w:t>
+        <w:t>Chair/Discussant, “Yoga and Politics: South Asia and Beyond,” Annual Conference on South Asia, Madison, October 12, 2018.</w:t>
       </w:r>
     </w:p>
     <w:p>
       <w:pPr>
         <w:pStyle w:val="Heading4"/>
       </w:pPr>
-      <w:bookmarkStart w:id="16" w:name="Xca7c74180c8da51d481adaa9359fc158b3933b9"/>
+      <w:bookmarkStart w:id="16" w:name="X7fed99576f23655498a7a0cf98c3f5bd7b42dfe"/>
       <w:bookmarkEnd w:id="15"/>
       <w:r>
         <w:t xml:space="preserve">“The Creation of a Mahatma: Creative License in Ratnadeep Pictures’ </w:t>
@@ -948,7 +948,10 @@
         <w:t>Tulsidas</w:t>
       </w:r>
       <w:r>
-        <w:t xml:space="preserve"> (1954),” Madison South Asia Conference, October 23, 2015.</w:t>
+        <w:t xml:space="preserve"> (1954),” Annual Conference on South Asia, Madiso</w:t>
+      </w:r>
+      <w:r>
+        <w:t>n, October 23, 2015.</w:t>
       </w:r>
     </w:p>
     <w:p>
@@ -959,10 +962,7 @@
       <w:bookmarkEnd w:id="16"/>
       <w:bookmarkEnd w:id="9"/>
       <w:r>
-        <w:t>Professional Memb</w:t>
-      </w:r>
-      <w:r>
-        <w:t>erships</w:t>
+        <w:t>Professional Memberships</w:t>
       </w:r>
     </w:p>
     <w:p>
@@ -1596,7 +1596,7 @@
         <w:rFonts w:ascii="Garamond" w:hAnsi="Garamond"/>
         <w:noProof/>
       </w:rPr>
-      <w:t>9/30/2021</w:t>
+      <w:t>10/5/2021</w:t>
     </w:r>
     <w:r>
       <w:rPr>

</xml_diff>